<commit_message>
lasso + random forest
</commit_message>
<xml_diff>
--- a/eplanation.docx
+++ b/eplanation.docx
@@ -20,40 +20,76 @@
           <w:sz w:val="28"/>
           <w:szCs w:val="28"/>
         </w:rPr>
-        <w:t xml:space="preserve">Method 1 : Logistic regression with penalty Lasso </w:t>
-      </w:r>
-    </w:p>
-    <w:p>
-      <w:pPr>
-        <w:rPr>
-          <w:rFonts w:ascii="Arial" w:hAnsi="Arial" w:cs="Arial"/>
-        </w:rPr>
-      </w:pPr>
-    </w:p>
-    <w:p>
-      <w:pPr>
-        <w:rPr>
-          <w:rFonts w:ascii="Arial" w:hAnsi="Arial" w:cs="Arial"/>
-        </w:rPr>
-      </w:pPr>
-      <w:r>
-        <w:rPr>
-          <w:rFonts w:ascii="Arial" w:hAnsi="Arial" w:cs="Arial"/>
-        </w:rPr>
-        <w:t>We cannot use directly the Lasso method because it is made for regression problem – but however we can use the logistic regression with the penalty L1 (Lasso penality)</w:t>
-      </w:r>
-    </w:p>
-    <w:p>
-      <w:pPr>
-        <w:rPr>
-          <w:rFonts w:ascii="Arial" w:hAnsi="Arial" w:cs="Arial"/>
-        </w:rPr>
-      </w:pPr>
+        <w:t xml:space="preserve">Method </w:t>
+      </w:r>
+      <w:proofErr w:type="gramStart"/>
       <w:r>
         <w:rPr>
           <w:rFonts w:ascii="Arial" w:hAnsi="Arial" w:cs="Arial"/>
           <w:b/>
           <w:bCs/>
+          <w:sz w:val="28"/>
+          <w:szCs w:val="28"/>
+        </w:rPr>
+        <w:t>1 :</w:t>
+      </w:r>
+      <w:proofErr w:type="gramEnd"/>
+      <w:r>
+        <w:rPr>
+          <w:rFonts w:ascii="Arial" w:hAnsi="Arial" w:cs="Arial"/>
+          <w:b/>
+          <w:bCs/>
+          <w:sz w:val="28"/>
+          <w:szCs w:val="28"/>
+        </w:rPr>
+        <w:t xml:space="preserve"> Logistic regression with penalty Lasso </w:t>
+      </w:r>
+    </w:p>
+    <w:p>
+      <w:pPr>
+        <w:rPr>
+          <w:rFonts w:ascii="Arial" w:hAnsi="Arial" w:cs="Arial"/>
+        </w:rPr>
+      </w:pPr>
+    </w:p>
+    <w:p>
+      <w:pPr>
+        <w:rPr>
+          <w:rFonts w:ascii="Arial" w:hAnsi="Arial" w:cs="Arial"/>
+        </w:rPr>
+      </w:pPr>
+      <w:r>
+        <w:rPr>
+          <w:rFonts w:ascii="Arial" w:hAnsi="Arial" w:cs="Arial"/>
+        </w:rPr>
+        <w:t xml:space="preserve">We cannot use directly the Lasso method because it is made for regression problem – but however we can use the logistic regression with the penalty L1 (Lasso </w:t>
+      </w:r>
+      <w:proofErr w:type="spellStart"/>
+      <w:r>
+        <w:rPr>
+          <w:rFonts w:ascii="Arial" w:hAnsi="Arial" w:cs="Arial"/>
+        </w:rPr>
+        <w:t>penality</w:t>
+      </w:r>
+      <w:proofErr w:type="spellEnd"/>
+      <w:r>
+        <w:rPr>
+          <w:rFonts w:ascii="Arial" w:hAnsi="Arial" w:cs="Arial"/>
+        </w:rPr>
+        <w:t>)</w:t>
+      </w:r>
+    </w:p>
+    <w:p>
+      <w:pPr>
+        <w:rPr>
+          <w:rFonts w:ascii="Arial" w:hAnsi="Arial" w:cs="Arial"/>
+        </w:rPr>
+      </w:pPr>
+      <w:r>
+        <w:rPr>
+          <w:rFonts w:ascii="Arial" w:hAnsi="Arial" w:cs="Arial"/>
+          <w:b/>
+          <w:bCs/>
         </w:rPr>
         <w:t>L1 regularization</w:t>
       </w:r>
@@ -86,7 +122,21 @@
         <w:rPr>
           <w:rFonts w:ascii="Arial" w:hAnsi="Arial" w:cs="Arial"/>
         </w:rPr>
-        <w:t>βi​</w:t>
+        <w:t>β</w:t>
+      </w:r>
+      <w:proofErr w:type="spellStart"/>
+      <w:r>
+        <w:rPr>
+          <w:rFonts w:ascii="Arial" w:hAnsi="Arial" w:cs="Arial"/>
+        </w:rPr>
+        <w:t>i</w:t>
+      </w:r>
+      <w:proofErr w:type="spellEnd"/>
+      <w:r>
+        <w:rPr>
+          <w:rFonts w:ascii="Arial" w:hAnsi="Arial" w:cs="Arial"/>
+        </w:rPr>
+        <w:t>​</w:t>
       </w:r>
       <w:r>
         <w:rPr>
@@ -105,27 +155,55 @@
         <w:rPr>
           <w:rFonts w:ascii="Arial" w:hAnsi="Arial" w:cs="Arial"/>
         </w:rPr>
-        <w:t xml:space="preserve">It shrinks the coefficient to 0 – the non important ones. </w:t>
-      </w:r>
-    </w:p>
-    <w:p>
-      <w:pPr>
-        <w:rPr>
-          <w:rFonts w:ascii="Arial" w:hAnsi="Arial" w:cs="Arial"/>
-        </w:rPr>
-      </w:pPr>
-    </w:p>
-    <w:p>
-      <w:pPr>
-        <w:rPr>
-          <w:rFonts w:ascii="Arial" w:hAnsi="Arial" w:cs="Arial"/>
-        </w:rPr>
-      </w:pPr>
-      <w:r>
-        <w:rPr>
-          <w:rFonts w:ascii="Arial" w:hAnsi="Arial" w:cs="Arial"/>
-        </w:rPr>
-        <w:t>So we use this  function :</w:t>
+        <w:t xml:space="preserve">It shrinks the coefficient to 0 – the </w:t>
+      </w:r>
+      <w:proofErr w:type="spellStart"/>
+      <w:r>
+        <w:rPr>
+          <w:rFonts w:ascii="Arial" w:hAnsi="Arial" w:cs="Arial"/>
+        </w:rPr>
+        <w:t>non important</w:t>
+      </w:r>
+      <w:proofErr w:type="spellEnd"/>
+      <w:r>
+        <w:rPr>
+          <w:rFonts w:ascii="Arial" w:hAnsi="Arial" w:cs="Arial"/>
+        </w:rPr>
+        <w:t xml:space="preserve"> ones. </w:t>
+      </w:r>
+    </w:p>
+    <w:p>
+      <w:pPr>
+        <w:rPr>
+          <w:rFonts w:ascii="Arial" w:hAnsi="Arial" w:cs="Arial"/>
+        </w:rPr>
+      </w:pPr>
+    </w:p>
+    <w:p>
+      <w:pPr>
+        <w:rPr>
+          <w:rFonts w:ascii="Arial" w:hAnsi="Arial" w:cs="Arial"/>
+        </w:rPr>
+      </w:pPr>
+      <w:r>
+        <w:rPr>
+          <w:rFonts w:ascii="Arial" w:hAnsi="Arial" w:cs="Arial"/>
+        </w:rPr>
+        <w:t xml:space="preserve">So we use </w:t>
+      </w:r>
+      <w:proofErr w:type="gramStart"/>
+      <w:r>
+        <w:rPr>
+          <w:rFonts w:ascii="Arial" w:hAnsi="Arial" w:cs="Arial"/>
+        </w:rPr>
+        <w:t>this  function</w:t>
+      </w:r>
+      <w:proofErr w:type="gramEnd"/>
+      <w:r>
+        <w:rPr>
+          <w:rFonts w:ascii="Arial" w:hAnsi="Arial" w:cs="Arial"/>
+        </w:rPr>
+        <w:t xml:space="preserve"> :</w:t>
       </w:r>
     </w:p>
     <w:p>
@@ -140,35 +218,128 @@
           <w:rFonts w:ascii="Arial" w:hAnsi="Arial" w:cs="Arial"/>
           <w:color w:val="70AD47" w:themeColor="accent6"/>
         </w:rPr>
-        <w:t>logistic = LogisticRegression(penalty='l1', solver='saga', max_iter=5000, random_state=42)</w:t>
-      </w:r>
-    </w:p>
-    <w:p>
-      <w:pPr>
-        <w:spacing w:after="0"/>
-        <w:rPr>
-          <w:rFonts w:ascii="Arial" w:hAnsi="Arial" w:cs="Arial"/>
-        </w:rPr>
-      </w:pPr>
-      <w:r>
-        <w:rPr>
-          <w:rFonts w:ascii="Arial" w:hAnsi="Arial" w:cs="Arial"/>
-        </w:rPr>
-        <w:t>solver saga : it determines the best algorithm to minimize the the cost function</w:t>
-      </w:r>
-    </w:p>
-    <w:p>
-      <w:pPr>
-        <w:spacing w:after="0"/>
-        <w:rPr>
-          <w:rFonts w:ascii="Arial" w:hAnsi="Arial" w:cs="Arial"/>
-        </w:rPr>
-      </w:pPr>
-      <w:r>
-        <w:rPr>
-          <w:rFonts w:ascii="Arial" w:hAnsi="Arial" w:cs="Arial"/>
-        </w:rPr>
-        <w:t xml:space="preserve">random_state is a seed </w:t>
+        <w:t xml:space="preserve">logistic = </w:t>
+      </w:r>
+      <w:proofErr w:type="spellStart"/>
+      <w:proofErr w:type="gramStart"/>
+      <w:r>
+        <w:rPr>
+          <w:rFonts w:ascii="Arial" w:hAnsi="Arial" w:cs="Arial"/>
+          <w:color w:val="70AD47" w:themeColor="accent6"/>
+        </w:rPr>
+        <w:t>LogisticRegression</w:t>
+      </w:r>
+      <w:proofErr w:type="spellEnd"/>
+      <w:r>
+        <w:rPr>
+          <w:rFonts w:ascii="Arial" w:hAnsi="Arial" w:cs="Arial"/>
+          <w:color w:val="70AD47" w:themeColor="accent6"/>
+        </w:rPr>
+        <w:t>(</w:t>
+      </w:r>
+      <w:proofErr w:type="gramEnd"/>
+      <w:r>
+        <w:rPr>
+          <w:rFonts w:ascii="Arial" w:hAnsi="Arial" w:cs="Arial"/>
+          <w:color w:val="70AD47" w:themeColor="accent6"/>
+        </w:rPr>
+        <w:t xml:space="preserve">penalty='l1', solver='saga', </w:t>
+      </w:r>
+      <w:proofErr w:type="spellStart"/>
+      <w:r>
+        <w:rPr>
+          <w:rFonts w:ascii="Arial" w:hAnsi="Arial" w:cs="Arial"/>
+          <w:color w:val="70AD47" w:themeColor="accent6"/>
+        </w:rPr>
+        <w:t>max_iter</w:t>
+      </w:r>
+      <w:proofErr w:type="spellEnd"/>
+      <w:r>
+        <w:rPr>
+          <w:rFonts w:ascii="Arial" w:hAnsi="Arial" w:cs="Arial"/>
+          <w:color w:val="70AD47" w:themeColor="accent6"/>
+        </w:rPr>
+        <w:t xml:space="preserve">=5000, </w:t>
+      </w:r>
+      <w:proofErr w:type="spellStart"/>
+      <w:r>
+        <w:rPr>
+          <w:rFonts w:ascii="Arial" w:hAnsi="Arial" w:cs="Arial"/>
+          <w:color w:val="70AD47" w:themeColor="accent6"/>
+        </w:rPr>
+        <w:t>random_state</w:t>
+      </w:r>
+      <w:proofErr w:type="spellEnd"/>
+      <w:r>
+        <w:rPr>
+          <w:rFonts w:ascii="Arial" w:hAnsi="Arial" w:cs="Arial"/>
+          <w:color w:val="70AD47" w:themeColor="accent6"/>
+        </w:rPr>
+        <w:t>=42)</w:t>
+      </w:r>
+    </w:p>
+    <w:p>
+      <w:pPr>
+        <w:spacing w:after="0"/>
+        <w:rPr>
+          <w:rFonts w:ascii="Arial" w:hAnsi="Arial" w:cs="Arial"/>
+        </w:rPr>
+      </w:pPr>
+      <w:r>
+        <w:rPr>
+          <w:rFonts w:ascii="Arial" w:hAnsi="Arial" w:cs="Arial"/>
+        </w:rPr>
+        <w:t xml:space="preserve">solver </w:t>
+      </w:r>
+      <w:proofErr w:type="gramStart"/>
+      <w:r>
+        <w:rPr>
+          <w:rFonts w:ascii="Arial" w:hAnsi="Arial" w:cs="Arial"/>
+        </w:rPr>
+        <w:t>saga :</w:t>
+      </w:r>
+      <w:proofErr w:type="gramEnd"/>
+      <w:r>
+        <w:rPr>
+          <w:rFonts w:ascii="Arial" w:hAnsi="Arial" w:cs="Arial"/>
+        </w:rPr>
+        <w:t xml:space="preserve"> it determines the best algorithm to minimize the </w:t>
+      </w:r>
+      <w:proofErr w:type="spellStart"/>
+      <w:r>
+        <w:rPr>
+          <w:rFonts w:ascii="Arial" w:hAnsi="Arial" w:cs="Arial"/>
+        </w:rPr>
+        <w:t>the</w:t>
+      </w:r>
+      <w:proofErr w:type="spellEnd"/>
+      <w:r>
+        <w:rPr>
+          <w:rFonts w:ascii="Arial" w:hAnsi="Arial" w:cs="Arial"/>
+        </w:rPr>
+        <w:t xml:space="preserve"> cost function</w:t>
+      </w:r>
+    </w:p>
+    <w:p>
+      <w:pPr>
+        <w:spacing w:after="0"/>
+        <w:rPr>
+          <w:rFonts w:ascii="Arial" w:hAnsi="Arial" w:cs="Arial"/>
+        </w:rPr>
+      </w:pPr>
+      <w:proofErr w:type="spellStart"/>
+      <w:r>
+        <w:rPr>
+          <w:rFonts w:ascii="Arial" w:hAnsi="Arial" w:cs="Arial"/>
+        </w:rPr>
+        <w:t>random_state</w:t>
+      </w:r>
+      <w:proofErr w:type="spellEnd"/>
+      <w:r>
+        <w:rPr>
+          <w:rFonts w:ascii="Arial" w:hAnsi="Arial" w:cs="Arial"/>
+        </w:rPr>
+        <w:t xml:space="preserve"> is a seed </w:t>
       </w:r>
     </w:p>
     <w:p>
@@ -261,8 +432,30 @@
         <w:rPr>
           <w:rFonts w:ascii="Arial" w:hAnsi="Arial" w:cs="Arial"/>
         </w:rPr>
-        <w:t>Loss fct for log :</w:t>
-      </w:r>
+        <w:t xml:space="preserve">Loss </w:t>
+      </w:r>
+      <w:proofErr w:type="spellStart"/>
+      <w:r>
+        <w:rPr>
+          <w:rFonts w:ascii="Arial" w:hAnsi="Arial" w:cs="Arial"/>
+        </w:rPr>
+        <w:t>fct</w:t>
+      </w:r>
+      <w:proofErr w:type="spellEnd"/>
+      <w:r>
+        <w:rPr>
+          <w:rFonts w:ascii="Arial" w:hAnsi="Arial" w:cs="Arial"/>
+        </w:rPr>
+        <w:t xml:space="preserve"> for </w:t>
+      </w:r>
+      <w:proofErr w:type="gramStart"/>
+      <w:r>
+        <w:rPr>
+          <w:rFonts w:ascii="Arial" w:hAnsi="Arial" w:cs="Arial"/>
+        </w:rPr>
+        <w:t>log :</w:t>
+      </w:r>
+      <w:proofErr w:type="gramEnd"/>
     </w:p>
     <w:p>
       <w:pPr>
@@ -323,7 +516,21 @@
         <w:rPr>
           <w:rFonts w:ascii="Arial" w:hAnsi="Arial" w:cs="Arial"/>
         </w:rPr>
-        <w:t>Loss fct for log + penalty</w:t>
+        <w:t xml:space="preserve">Loss </w:t>
+      </w:r>
+      <w:proofErr w:type="spellStart"/>
+      <w:r>
+        <w:rPr>
+          <w:rFonts w:ascii="Arial" w:hAnsi="Arial" w:cs="Arial"/>
+        </w:rPr>
+        <w:t>fct</w:t>
+      </w:r>
+      <w:proofErr w:type="spellEnd"/>
+      <w:r>
+        <w:rPr>
+          <w:rFonts w:ascii="Arial" w:hAnsi="Arial" w:cs="Arial"/>
+        </w:rPr>
+        <w:t xml:space="preserve"> for log + penalty</w:t>
       </w:r>
     </w:p>
     <w:p>
@@ -393,21 +600,51 @@
         <w:rPr>
           <w:rFonts w:ascii="Arial" w:hAnsi="Arial" w:cs="Arial"/>
         </w:rPr>
-        <w:t>C is the inverse of alpha – we want a small c to have  a stronger regularixation</w:t>
-      </w:r>
-    </w:p>
-    <w:p>
-      <w:pPr>
-        <w:spacing w:after="0"/>
-        <w:rPr>
-          <w:rFonts w:ascii="Arial" w:hAnsi="Arial" w:cs="Arial"/>
-        </w:rPr>
-      </w:pPr>
-      <w:r>
-        <w:rPr>
-          <w:rFonts w:ascii="Arial" w:hAnsi="Arial" w:cs="Arial"/>
-        </w:rPr>
-        <w:t>Cv = 5 – cross validation</w:t>
+        <w:t xml:space="preserve">C is the inverse of alpha – we want a small c to </w:t>
+      </w:r>
+      <w:proofErr w:type="gramStart"/>
+      <w:r>
+        <w:rPr>
+          <w:rFonts w:ascii="Arial" w:hAnsi="Arial" w:cs="Arial"/>
+        </w:rPr>
+        <w:t>have  a</w:t>
+      </w:r>
+      <w:proofErr w:type="gramEnd"/>
+      <w:r>
+        <w:rPr>
+          <w:rFonts w:ascii="Arial" w:hAnsi="Arial" w:cs="Arial"/>
+        </w:rPr>
+        <w:t xml:space="preserve"> stronger </w:t>
+      </w:r>
+      <w:proofErr w:type="spellStart"/>
+      <w:r>
+        <w:rPr>
+          <w:rFonts w:ascii="Arial" w:hAnsi="Arial" w:cs="Arial"/>
+        </w:rPr>
+        <w:t>regularixation</w:t>
+      </w:r>
+      <w:proofErr w:type="spellEnd"/>
+    </w:p>
+    <w:p>
+      <w:pPr>
+        <w:spacing w:after="0"/>
+        <w:rPr>
+          <w:rFonts w:ascii="Arial" w:hAnsi="Arial" w:cs="Arial"/>
+        </w:rPr>
+      </w:pPr>
+      <w:proofErr w:type="spellStart"/>
+      <w:r>
+        <w:rPr>
+          <w:rFonts w:ascii="Arial" w:hAnsi="Arial" w:cs="Arial"/>
+        </w:rPr>
+        <w:t>Cv</w:t>
+      </w:r>
+      <w:proofErr w:type="spellEnd"/>
+      <w:r>
+        <w:rPr>
+          <w:rFonts w:ascii="Arial" w:hAnsi="Arial" w:cs="Arial"/>
+        </w:rPr>
+        <w:t xml:space="preserve"> = 5 – cross validation</w:t>
       </w:r>
     </w:p>
     <w:p>
@@ -461,7 +698,21 @@
         <w:rPr>
           <w:rFonts w:ascii="Arial" w:hAnsi="Arial" w:cs="Arial"/>
         </w:rPr>
-        <w:t>accuracy with the cross validation test</w:t>
+        <w:t xml:space="preserve">accuracy with the </w:t>
+      </w:r>
+      <w:proofErr w:type="gramStart"/>
+      <w:r>
+        <w:rPr>
+          <w:rFonts w:ascii="Arial" w:hAnsi="Arial" w:cs="Arial"/>
+        </w:rPr>
+        <w:t>cross validation</w:t>
+      </w:r>
+      <w:proofErr w:type="gramEnd"/>
+      <w:r>
+        <w:rPr>
+          <w:rFonts w:ascii="Arial" w:hAnsi="Arial" w:cs="Arial"/>
+        </w:rPr>
+        <w:t xml:space="preserve"> test</w:t>
       </w:r>
     </w:p>
     <w:p>
@@ -507,11 +758,19 @@
           <w:rFonts w:ascii="Arial" w:hAnsi="Arial" w:cs="Arial"/>
         </w:rPr>
       </w:pPr>
-      <w:r>
-        <w:rPr>
-          <w:rFonts w:ascii="Arial" w:hAnsi="Arial" w:cs="Arial"/>
-        </w:rPr>
-        <w:t xml:space="preserve">OUTPUT : ACCURACY/CONFUSION MATRIC/NUMBER OF FEATURES SELECTED </w:t>
+      <w:proofErr w:type="gramStart"/>
+      <w:r>
+        <w:rPr>
+          <w:rFonts w:ascii="Arial" w:hAnsi="Arial" w:cs="Arial"/>
+        </w:rPr>
+        <w:t>OUTPUT :</w:t>
+      </w:r>
+      <w:proofErr w:type="gramEnd"/>
+      <w:r>
+        <w:rPr>
+          <w:rFonts w:ascii="Arial" w:hAnsi="Arial" w:cs="Arial"/>
+        </w:rPr>
+        <w:t xml:space="preserve"> ACCURACY/CONFUSION MATRIC/NUMBER OF FEATURES SELECTED </w:t>
       </w:r>
     </w:p>
     <w:p>
@@ -558,8 +817,9 @@
           <w:bCs/>
           <w:color w:val="FF0000"/>
         </w:rPr>
-        <w:t xml:space="preserve">TO IMPROVE : GRIDSEARCH + LOGISTIC REGRESSION PARAMETER </w:t>
-      </w:r>
+        <w:t xml:space="preserve">TO </w:t>
+      </w:r>
+      <w:proofErr w:type="gramStart"/>
       <w:r>
         <w:rPr>
           <w:rFonts w:ascii="Arial" w:hAnsi="Arial" w:cs="Arial"/>
@@ -567,19 +827,18 @@
           <w:bCs/>
           <w:color w:val="FF0000"/>
         </w:rPr>
-        <w:t xml:space="preserve">+ GRAPH WITH THE IMPORTANT GENES </w:t>
-      </w:r>
-    </w:p>
-    <w:p>
-      <w:pPr>
-        <w:spacing w:after="0"/>
+        <w:t>IMPROVE :</w:t>
+      </w:r>
+      <w:proofErr w:type="gramEnd"/>
+      <w:r>
         <w:rPr>
           <w:rFonts w:ascii="Arial" w:hAnsi="Arial" w:cs="Arial"/>
           <w:b/>
           <w:bCs/>
           <w:color w:val="FF0000"/>
         </w:rPr>
-      </w:pPr>
+        <w:t xml:space="preserve"> GRIDSEARCH + LOGISTIC REGRESSION PARAMETER </w:t>
+      </w:r>
       <w:r>
         <w:rPr>
           <w:rFonts w:ascii="Arial" w:hAnsi="Arial" w:cs="Arial"/>
@@ -587,7 +846,47 @@
           <w:bCs/>
           <w:color w:val="FF0000"/>
         </w:rPr>
-        <w:t xml:space="preserve">TO ADD : ROC CURVE </w:t>
+        <w:t xml:space="preserve">+ GRAPH WITH THE IMPORTANT GENES </w:t>
+      </w:r>
+    </w:p>
+    <w:p>
+      <w:pPr>
+        <w:spacing w:after="0"/>
+        <w:rPr>
+          <w:rFonts w:ascii="Arial" w:hAnsi="Arial" w:cs="Arial"/>
+          <w:b/>
+          <w:bCs/>
+          <w:color w:val="FF0000"/>
+        </w:rPr>
+      </w:pPr>
+      <w:r>
+        <w:rPr>
+          <w:rFonts w:ascii="Arial" w:hAnsi="Arial" w:cs="Arial"/>
+          <w:b/>
+          <w:bCs/>
+          <w:color w:val="FF0000"/>
+        </w:rPr>
+        <w:t xml:space="preserve">TO </w:t>
+      </w:r>
+      <w:proofErr w:type="gramStart"/>
+      <w:r>
+        <w:rPr>
+          <w:rFonts w:ascii="Arial" w:hAnsi="Arial" w:cs="Arial"/>
+          <w:b/>
+          <w:bCs/>
+          <w:color w:val="FF0000"/>
+        </w:rPr>
+        <w:t>ADD :</w:t>
+      </w:r>
+      <w:proofErr w:type="gramEnd"/>
+      <w:r>
+        <w:rPr>
+          <w:rFonts w:ascii="Arial" w:hAnsi="Arial" w:cs="Arial"/>
+          <w:b/>
+          <w:bCs/>
+          <w:color w:val="FF0000"/>
+        </w:rPr>
+        <w:t xml:space="preserve"> ROC CURVE </w:t>
       </w:r>
       <w:r>
         <w:rPr>
@@ -746,8 +1045,16 @@
         <w:rPr>
           <w:rFonts w:ascii="Arial" w:hAnsi="Arial" w:cs="Arial"/>
         </w:rPr>
-        <w:t>Lasso considered all the variables to be independant</w:t>
-      </w:r>
+        <w:t xml:space="preserve">Lasso considered all the variables to be </w:t>
+      </w:r>
+      <w:proofErr w:type="spellStart"/>
+      <w:r>
+        <w:rPr>
+          <w:rFonts w:ascii="Arial" w:hAnsi="Arial" w:cs="Arial"/>
+        </w:rPr>
+        <w:t>independant</w:t>
+      </w:r>
+      <w:proofErr w:type="spellEnd"/>
     </w:p>
     <w:p>
       <w:pPr>
@@ -866,12 +1173,10 @@
           <w:sz w:val="28"/>
           <w:szCs w:val="28"/>
         </w:rPr>
-        <w:t xml:space="preserve">Method 2 : Random Forest </w:t>
-      </w:r>
-    </w:p>
-    <w:p>
-      <w:pPr>
-        <w:spacing w:after="0"/>
+        <w:t xml:space="preserve">Method </w:t>
+      </w:r>
+      <w:proofErr w:type="gramStart"/>
+      <w:r>
         <w:rPr>
           <w:rFonts w:ascii="Arial" w:hAnsi="Arial" w:cs="Arial"/>
           <w:b/>
@@ -879,6 +1184,30 @@
           <w:sz w:val="28"/>
           <w:szCs w:val="28"/>
         </w:rPr>
+        <w:t>2 :</w:t>
+      </w:r>
+      <w:proofErr w:type="gramEnd"/>
+      <w:r>
+        <w:rPr>
+          <w:rFonts w:ascii="Arial" w:hAnsi="Arial" w:cs="Arial"/>
+          <w:b/>
+          <w:bCs/>
+          <w:sz w:val="28"/>
+          <w:szCs w:val="28"/>
+        </w:rPr>
+        <w:t xml:space="preserve"> Random Forest </w:t>
+      </w:r>
+    </w:p>
+    <w:p>
+      <w:pPr>
+        <w:spacing w:after="0"/>
+        <w:rPr>
+          <w:rFonts w:ascii="Arial" w:hAnsi="Arial" w:cs="Arial"/>
+          <w:b/>
+          <w:bCs/>
+          <w:sz w:val="28"/>
+          <w:szCs w:val="28"/>
+        </w:rPr>
       </w:pPr>
     </w:p>
     <w:p>
@@ -906,7 +1235,21 @@
         <w:rPr>
           <w:rFonts w:ascii="Arial" w:hAnsi="Arial" w:cs="Arial"/>
         </w:rPr>
-        <w:t>We need to use all the features in order to rank their importance after, so we built a tree with all the features.</w:t>
+        <w:t xml:space="preserve">We need to use all the features </w:t>
+      </w:r>
+      <w:proofErr w:type="gramStart"/>
+      <w:r>
+        <w:rPr>
+          <w:rFonts w:ascii="Arial" w:hAnsi="Arial" w:cs="Arial"/>
+        </w:rPr>
+        <w:t>in order to</w:t>
+      </w:r>
+      <w:proofErr w:type="gramEnd"/>
+      <w:r>
+        <w:rPr>
+          <w:rFonts w:ascii="Arial" w:hAnsi="Arial" w:cs="Arial"/>
+        </w:rPr>
+        <w:t xml:space="preserve"> rank their importance after, so we built a tree with all the features.</w:t>
       </w:r>
     </w:p>
     <w:p>
@@ -942,29 +1285,57 @@
         <w:rPr>
           <w:rFonts w:ascii="Arial" w:hAnsi="Arial" w:cs="Arial"/>
         </w:rPr>
-        <w:t>We rank the features by importance – we find their indice and we sort them in a descending order</w:t>
-      </w:r>
-    </w:p>
-    <w:p>
-      <w:pPr>
-        <w:spacing w:after="0"/>
-        <w:rPr>
-          <w:rFonts w:ascii="Arial" w:hAnsi="Arial" w:cs="Arial"/>
-        </w:rPr>
-      </w:pPr>
-    </w:p>
-    <w:p>
-      <w:pPr>
-        <w:spacing w:after="0"/>
-        <w:rPr>
-          <w:rFonts w:ascii="Arial" w:hAnsi="Arial" w:cs="Arial"/>
-        </w:rPr>
-      </w:pPr>
-      <w:r>
-        <w:rPr>
-          <w:rFonts w:ascii="Arial" w:hAnsi="Arial" w:cs="Arial"/>
-        </w:rPr>
-        <w:t xml:space="preserve">3 step </w:t>
+        <w:t xml:space="preserve">We rank the features by importance – we find their </w:t>
+      </w:r>
+      <w:proofErr w:type="spellStart"/>
+      <w:r>
+        <w:rPr>
+          <w:rFonts w:ascii="Arial" w:hAnsi="Arial" w:cs="Arial"/>
+        </w:rPr>
+        <w:t>indice</w:t>
+      </w:r>
+      <w:proofErr w:type="spellEnd"/>
+      <w:r>
+        <w:rPr>
+          <w:rFonts w:ascii="Arial" w:hAnsi="Arial" w:cs="Arial"/>
+        </w:rPr>
+        <w:t xml:space="preserve"> and we sort them in a descending order</w:t>
+      </w:r>
+    </w:p>
+    <w:p>
+      <w:pPr>
+        <w:spacing w:after="0"/>
+        <w:rPr>
+          <w:rFonts w:ascii="Arial" w:hAnsi="Arial" w:cs="Arial"/>
+        </w:rPr>
+      </w:pPr>
+    </w:p>
+    <w:p>
+      <w:pPr>
+        <w:spacing w:after="0"/>
+        <w:rPr>
+          <w:rFonts w:ascii="Arial" w:hAnsi="Arial" w:cs="Arial"/>
+        </w:rPr>
+      </w:pPr>
+      <w:r>
+        <w:rPr>
+          <w:rFonts w:ascii="Arial" w:hAnsi="Arial" w:cs="Arial"/>
+        </w:rPr>
+        <w:t xml:space="preserve">3 </w:t>
+      </w:r>
+      <w:proofErr w:type="gramStart"/>
+      <w:r>
+        <w:rPr>
+          <w:rFonts w:ascii="Arial" w:hAnsi="Arial" w:cs="Arial"/>
+        </w:rPr>
+        <w:t>step</w:t>
+      </w:r>
+      <w:proofErr w:type="gramEnd"/>
+      <w:r>
+        <w:rPr>
+          <w:rFonts w:ascii="Arial" w:hAnsi="Arial" w:cs="Arial"/>
+        </w:rPr>
+        <w:t xml:space="preserve"> </w:t>
       </w:r>
     </w:p>
     <w:p>
@@ -979,30 +1350,68 @@
           <w:rFonts w:ascii="Arial" w:hAnsi="Arial" w:cs="Arial"/>
         </w:rPr>
         <w:lastRenderedPageBreak/>
-        <w:t>Now we select the number of features that maximixes the accuracy of our data. We create a loop that add a each step a new feature from the most important to the least and iterate over the entire tree</w:t>
-      </w:r>
-    </w:p>
-    <w:p>
-      <w:pPr>
-        <w:spacing w:after="0"/>
-        <w:rPr>
-          <w:rFonts w:ascii="Arial" w:hAnsi="Arial" w:cs="Arial"/>
-        </w:rPr>
-      </w:pPr>
-    </w:p>
-    <w:p>
-      <w:pPr>
-        <w:spacing w:after="0"/>
-        <w:rPr>
-          <w:rFonts w:ascii="Arial" w:hAnsi="Arial" w:cs="Arial"/>
-        </w:rPr>
-      </w:pPr>
-      <w:r>
-        <w:rPr>
-          <w:rFonts w:ascii="Arial" w:hAnsi="Arial" w:cs="Arial"/>
-        </w:rPr>
-        <w:t>4 step</w:t>
-      </w:r>
+        <w:t xml:space="preserve">Now we select the number of features that </w:t>
+      </w:r>
+      <w:proofErr w:type="spellStart"/>
+      <w:proofErr w:type="gramStart"/>
+      <w:r>
+        <w:rPr>
+          <w:rFonts w:ascii="Arial" w:hAnsi="Arial" w:cs="Arial"/>
+        </w:rPr>
+        <w:t>maximixes</w:t>
+      </w:r>
+      <w:proofErr w:type="spellEnd"/>
+      <w:proofErr w:type="gramEnd"/>
+      <w:r>
+        <w:rPr>
+          <w:rFonts w:ascii="Arial" w:hAnsi="Arial" w:cs="Arial"/>
+        </w:rPr>
+        <w:t xml:space="preserve"> the accuracy of our data. We create a loop that add </w:t>
+      </w:r>
+      <w:proofErr w:type="gramStart"/>
+      <w:r>
+        <w:rPr>
+          <w:rFonts w:ascii="Arial" w:hAnsi="Arial" w:cs="Arial"/>
+        </w:rPr>
+        <w:t>a each</w:t>
+      </w:r>
+      <w:proofErr w:type="gramEnd"/>
+      <w:r>
+        <w:rPr>
+          <w:rFonts w:ascii="Arial" w:hAnsi="Arial" w:cs="Arial"/>
+        </w:rPr>
+        <w:t xml:space="preserve"> step a new feature from the most important to the least and iterate over the entire tree</w:t>
+      </w:r>
+    </w:p>
+    <w:p>
+      <w:pPr>
+        <w:spacing w:after="0"/>
+        <w:rPr>
+          <w:rFonts w:ascii="Arial" w:hAnsi="Arial" w:cs="Arial"/>
+        </w:rPr>
+      </w:pPr>
+    </w:p>
+    <w:p>
+      <w:pPr>
+        <w:spacing w:after="0"/>
+        <w:rPr>
+          <w:rFonts w:ascii="Arial" w:hAnsi="Arial" w:cs="Arial"/>
+        </w:rPr>
+      </w:pPr>
+      <w:r>
+        <w:rPr>
+          <w:rFonts w:ascii="Arial" w:hAnsi="Arial" w:cs="Arial"/>
+        </w:rPr>
+        <w:t xml:space="preserve">4 </w:t>
+      </w:r>
+      <w:proofErr w:type="gramStart"/>
+      <w:r>
+        <w:rPr>
+          <w:rFonts w:ascii="Arial" w:hAnsi="Arial" w:cs="Arial"/>
+        </w:rPr>
+        <w:t>step</w:t>
+      </w:r>
+      <w:proofErr w:type="gramEnd"/>
     </w:p>
     <w:p>
       <w:pPr>
@@ -1039,6 +1448,68 @@
           <w:rFonts w:ascii="Arial" w:hAnsi="Arial" w:cs="Arial"/>
         </w:rPr>
       </w:pPr>
+    </w:p>
+    <w:p>
+      <w:pPr>
+        <w:spacing w:after="0"/>
+        <w:rPr>
+          <w:rFonts w:ascii="Arial" w:hAnsi="Arial" w:cs="Arial"/>
+        </w:rPr>
+      </w:pPr>
+    </w:p>
+    <w:p>
+      <w:pPr>
+        <w:spacing w:after="0"/>
+        <w:rPr>
+          <w:rFonts w:ascii="Arial" w:hAnsi="Arial" w:cs="Arial"/>
+        </w:rPr>
+      </w:pPr>
+      <w:r>
+        <w:rPr>
+          <w:rFonts w:ascii="Arial" w:hAnsi="Arial" w:cs="Arial"/>
+        </w:rPr>
+        <w:drawing>
+          <wp:inline distT="0" distB="0" distL="0" distR="0" wp14:anchorId="05806E0E" wp14:editId="3B82161D">
+            <wp:extent cx="2488557" cy="1196313"/>
+            <wp:effectExtent l="0" t="0" r="7620" b="4445"/>
+            <wp:docPr id="1920612583" name="Picture 1"/>
+            <wp:cNvGraphicFramePr>
+              <a:graphicFrameLocks xmlns:a="http://schemas.openxmlformats.org/drawingml/2006/main" noChangeAspect="1"/>
+            </wp:cNvGraphicFramePr>
+            <a:graphic xmlns:a="http://schemas.openxmlformats.org/drawingml/2006/main">
+              <a:graphicData uri="http://schemas.openxmlformats.org/drawingml/2006/picture">
+                <pic:pic xmlns:pic="http://schemas.openxmlformats.org/drawingml/2006/picture">
+                  <pic:nvPicPr>
+                    <pic:cNvPr id="1920612583" name=""/>
+                    <pic:cNvPicPr/>
+                  </pic:nvPicPr>
+                  <pic:blipFill>
+                    <a:blip r:embed="rId10"/>
+                    <a:stretch>
+                      <a:fillRect/>
+                    </a:stretch>
+                  </pic:blipFill>
+                  <pic:spPr>
+                    <a:xfrm>
+                      <a:off x="0" y="0"/>
+                      <a:ext cx="2493768" cy="1198818"/>
+                    </a:xfrm>
+                    <a:prstGeom prst="rect">
+                      <a:avLst/>
+                    </a:prstGeom>
+                  </pic:spPr>
+                </pic:pic>
+              </a:graphicData>
+            </a:graphic>
+          </wp:inline>
+        </w:drawing>
+      </w:r>
+      <w:r>
+        <w:rPr>
+          <w:rFonts w:ascii="Arial" w:hAnsi="Arial" w:cs="Arial"/>
+        </w:rPr>
+        <w:t xml:space="preserve"> </w:t>
+      </w:r>
     </w:p>
     <w:p>
       <w:pPr>
@@ -1072,8 +1543,9 @@
           <w:bCs/>
           <w:color w:val="FF0000"/>
         </w:rPr>
-        <w:t xml:space="preserve">TO IMPROVE : </w:t>
-      </w:r>
+        <w:t xml:space="preserve">TO </w:t>
+      </w:r>
+      <w:proofErr w:type="gramStart"/>
       <w:r>
         <w:rPr>
           <w:rFonts w:ascii="Arial" w:hAnsi="Arial" w:cs="Arial"/>
@@ -1081,8 +1553,9 @@
           <w:bCs/>
           <w:color w:val="FF0000"/>
         </w:rPr>
-        <w:t xml:space="preserve">PARAMETER FOR THE RANDOM FOREST CLASSIFIER </w:t>
-      </w:r>
+        <w:t>IMPROVE :</w:t>
+      </w:r>
+      <w:proofErr w:type="gramEnd"/>
       <w:r>
         <w:rPr>
           <w:rFonts w:ascii="Arial" w:hAnsi="Arial" w:cs="Arial"/>
@@ -1090,19 +1563,17 @@
           <w:bCs/>
           <w:color w:val="FF0000"/>
         </w:rPr>
-        <w:t>+ DO WE CREATE A GRAPH WITH THE MPORTANT GENES ?</w:t>
-      </w:r>
-    </w:p>
-    <w:p>
-      <w:pPr>
-        <w:spacing w:after="0"/>
+        <w:t xml:space="preserve"> </w:t>
+      </w:r>
+      <w:r>
         <w:rPr>
           <w:rFonts w:ascii="Arial" w:hAnsi="Arial" w:cs="Arial"/>
           <w:b/>
           <w:bCs/>
           <w:color w:val="FF0000"/>
         </w:rPr>
-      </w:pPr>
+        <w:t xml:space="preserve">PARAMETER FOR THE RANDOM FOREST CLASSIFIER </w:t>
+      </w:r>
       <w:r>
         <w:rPr>
           <w:rFonts w:ascii="Arial" w:hAnsi="Arial" w:cs="Arial"/>
@@ -1110,7 +1581,47 @@
           <w:bCs/>
           <w:color w:val="FF0000"/>
         </w:rPr>
-        <w:t xml:space="preserve">TO ADD : ROC CURVE </w:t>
+        <w:t>+ DO WE CREATE A GRAPH WITH THE MPORTANT GENES ?</w:t>
+      </w:r>
+    </w:p>
+    <w:p>
+      <w:pPr>
+        <w:spacing w:after="0"/>
+        <w:rPr>
+          <w:rFonts w:ascii="Arial" w:hAnsi="Arial" w:cs="Arial"/>
+          <w:b/>
+          <w:bCs/>
+          <w:color w:val="FF0000"/>
+        </w:rPr>
+      </w:pPr>
+      <w:r>
+        <w:rPr>
+          <w:rFonts w:ascii="Arial" w:hAnsi="Arial" w:cs="Arial"/>
+          <w:b/>
+          <w:bCs/>
+          <w:color w:val="FF0000"/>
+        </w:rPr>
+        <w:t xml:space="preserve">TO </w:t>
+      </w:r>
+      <w:proofErr w:type="gramStart"/>
+      <w:r>
+        <w:rPr>
+          <w:rFonts w:ascii="Arial" w:hAnsi="Arial" w:cs="Arial"/>
+          <w:b/>
+          <w:bCs/>
+          <w:color w:val="FF0000"/>
+        </w:rPr>
+        <w:t>ADD :</w:t>
+      </w:r>
+      <w:proofErr w:type="gramEnd"/>
+      <w:r>
+        <w:rPr>
+          <w:rFonts w:ascii="Arial" w:hAnsi="Arial" w:cs="Arial"/>
+          <w:b/>
+          <w:bCs/>
+          <w:color w:val="FF0000"/>
+        </w:rPr>
+        <w:t xml:space="preserve"> ROC CURVE </w:t>
       </w:r>
       <w:r>
         <w:rPr>
@@ -1246,60 +1757,82 @@
           <w:sz w:val="32"/>
           <w:szCs w:val="32"/>
         </w:rPr>
-        <w:t>Method with elastinet penalty</w:t>
-      </w:r>
-    </w:p>
-    <w:p>
-      <w:pPr>
-        <w:tabs>
-          <w:tab w:val="left" w:pos="3589"/>
-        </w:tabs>
-        <w:rPr>
-          <w:rFonts w:ascii="Arial" w:hAnsi="Arial" w:cs="Arial"/>
-        </w:rPr>
-      </w:pPr>
-    </w:p>
-    <w:p>
-      <w:pPr>
-        <w:tabs>
-          <w:tab w:val="left" w:pos="3589"/>
-        </w:tabs>
+        <w:t xml:space="preserve">Method with </w:t>
+      </w:r>
+      <w:proofErr w:type="spellStart"/>
+      <w:r>
         <w:rPr>
           <w:rFonts w:ascii="Arial" w:hAnsi="Arial" w:cs="Arial"/>
           <w:b/>
           <w:bCs/>
-        </w:rPr>
-      </w:pPr>
+          <w:sz w:val="32"/>
+          <w:szCs w:val="32"/>
+        </w:rPr>
+        <w:t>elastinet</w:t>
+      </w:r>
+      <w:proofErr w:type="spellEnd"/>
       <w:r>
         <w:rPr>
           <w:rFonts w:ascii="Arial" w:hAnsi="Arial" w:cs="Arial"/>
           <w:b/>
           <w:bCs/>
-        </w:rPr>
-        <w:t>T2.3: Elastic Net Logistic Regression for Feature Selection</w:t>
-      </w:r>
-    </w:p>
-    <w:p>
-      <w:pPr>
-        <w:tabs>
-          <w:tab w:val="left" w:pos="3589"/>
-        </w:tabs>
-        <w:rPr>
-          <w:rFonts w:ascii="Arial" w:hAnsi="Arial" w:cs="Arial"/>
-        </w:rPr>
-      </w:pPr>
-      <w:r>
-        <w:rPr>
-          <w:rFonts w:ascii="Arial" w:hAnsi="Arial" w:cs="Arial"/>
-        </w:rPr>
-        <w:t xml:space="preserve">The </w:t>
-      </w:r>
-      <w:r>
+          <w:sz w:val="32"/>
+          <w:szCs w:val="32"/>
+        </w:rPr>
+        <w:t xml:space="preserve"> penalty</w:t>
+      </w:r>
+    </w:p>
+    <w:p>
+      <w:pPr>
+        <w:tabs>
+          <w:tab w:val="left" w:pos="3589"/>
+        </w:tabs>
+        <w:rPr>
+          <w:rFonts w:ascii="Arial" w:hAnsi="Arial" w:cs="Arial"/>
+        </w:rPr>
+      </w:pPr>
+    </w:p>
+    <w:p>
+      <w:pPr>
+        <w:tabs>
+          <w:tab w:val="left" w:pos="3589"/>
+        </w:tabs>
         <w:rPr>
           <w:rFonts w:ascii="Arial" w:hAnsi="Arial" w:cs="Arial"/>
           <w:b/>
           <w:bCs/>
         </w:rPr>
+      </w:pPr>
+      <w:r>
+        <w:rPr>
+          <w:rFonts w:ascii="Arial" w:hAnsi="Arial" w:cs="Arial"/>
+          <w:b/>
+          <w:bCs/>
+        </w:rPr>
+        <w:t>T2.3: Elastic Net Logistic Regression for Feature Selection</w:t>
+      </w:r>
+    </w:p>
+    <w:p>
+      <w:pPr>
+        <w:tabs>
+          <w:tab w:val="left" w:pos="3589"/>
+        </w:tabs>
+        <w:rPr>
+          <w:rFonts w:ascii="Arial" w:hAnsi="Arial" w:cs="Arial"/>
+        </w:rPr>
+      </w:pPr>
+      <w:r>
+        <w:rPr>
+          <w:rFonts w:ascii="Arial" w:hAnsi="Arial" w:cs="Arial"/>
+        </w:rPr>
+        <w:t xml:space="preserve">The </w:t>
+      </w:r>
+      <w:r>
+        <w:rPr>
+          <w:rFonts w:ascii="Arial" w:hAnsi="Arial" w:cs="Arial"/>
+          <w:b/>
+          <w:bCs/>
+        </w:rPr>
         <w:t>elastic net</w:t>
       </w:r>
       <w:r>
@@ -1333,6 +1866,7 @@
           <w:rFonts w:ascii="Arial" w:hAnsi="Arial" w:cs="Arial"/>
           <w:noProof/>
         </w:rPr>
+        <w:lastRenderedPageBreak/>
         <w:drawing>
           <wp:inline distT="0" distB="0" distL="0" distR="0" wp14:anchorId="7C9962D2" wp14:editId="75EF5984">
             <wp:extent cx="4790049" cy="747166"/>
@@ -1349,7 +1883,7 @@
                     <pic:cNvPicPr/>
                   </pic:nvPicPr>
                   <pic:blipFill>
-                    <a:blip r:embed="rId10"/>
+                    <a:blip r:embed="rId11"/>
                     <a:stretch>
                       <a:fillRect/>
                     </a:stretch>
@@ -1383,7 +1917,35 @@
         <w:rPr>
           <w:rFonts w:ascii="Arial" w:hAnsi="Arial" w:cs="Arial"/>
         </w:rPr>
-        <w:t>α: Mixing parameter (0≤α≤10 \leq \alpha \leq 10≤α≤1):</w:t>
+        <w:t>α: Mixing parameter (0≤α≤10 \</w:t>
+      </w:r>
+      <w:proofErr w:type="spellStart"/>
+      <w:r>
+        <w:rPr>
+          <w:rFonts w:ascii="Arial" w:hAnsi="Arial" w:cs="Arial"/>
+        </w:rPr>
+        <w:t>leq</w:t>
+      </w:r>
+      <w:proofErr w:type="spellEnd"/>
+      <w:r>
+        <w:rPr>
+          <w:rFonts w:ascii="Arial" w:hAnsi="Arial" w:cs="Arial"/>
+        </w:rPr>
+        <w:t xml:space="preserve"> \alpha \</w:t>
+      </w:r>
+      <w:proofErr w:type="spellStart"/>
+      <w:r>
+        <w:rPr>
+          <w:rFonts w:ascii="Arial" w:hAnsi="Arial" w:cs="Arial"/>
+        </w:rPr>
+        <w:t>leq</w:t>
+      </w:r>
+      <w:proofErr w:type="spellEnd"/>
+      <w:r>
+        <w:rPr>
+          <w:rFonts w:ascii="Arial" w:hAnsi="Arial" w:cs="Arial"/>
+        </w:rPr>
+        <w:t xml:space="preserve"> 10≤α≤1):</w:t>
       </w:r>
     </w:p>
     <w:p>
@@ -1423,7 +1985,6 @@
         <w:rPr>
           <w:rFonts w:ascii="Arial" w:hAnsi="Arial" w:cs="Arial"/>
         </w:rPr>
-        <w:lastRenderedPageBreak/>
         <w:t>α=0\alpha = 0α=0: Ridge regression (L2 penalty).</w:t>
       </w:r>
     </w:p>
@@ -1457,7 +2018,7 @@
                     <pic:cNvPicPr/>
                   </pic:nvPicPr>
                   <pic:blipFill>
-                    <a:blip r:embed="rId11"/>
+                    <a:blip r:embed="rId12"/>
                     <a:stretch>
                       <a:fillRect/>
                     </a:stretch>
@@ -1513,6 +2074,7 @@
         </w:rPr>
         <w:t>1</w:t>
       </w:r>
+      <w:proofErr w:type="gramStart"/>
       <w:r>
         <w:rPr>
           <w:rFonts w:ascii="Arial" w:hAnsi="Arial" w:cs="Arial"/>
@@ -1524,29 +2086,64 @@
         <w:rPr>
           <w:rFonts w:ascii="Arial" w:hAnsi="Arial" w:cs="Arial"/>
         </w:rPr>
-        <w:t xml:space="preserve"> : we create a regression model with alpha 0,.1 and the penalty equal to 0.5</w:t>
-      </w:r>
-    </w:p>
-    <w:p>
-      <w:pPr>
-        <w:tabs>
-          <w:tab w:val="left" w:pos="3589"/>
-        </w:tabs>
-        <w:rPr>
-          <w:rFonts w:ascii="Arial" w:hAnsi="Arial" w:cs="Arial"/>
-        </w:rPr>
-      </w:pPr>
-      <w:r>
-        <w:rPr>
-          <w:rFonts w:ascii="Arial" w:hAnsi="Arial" w:cs="Arial"/>
-        </w:rPr>
-        <w:t xml:space="preserve">We need to set a cross validation to find the best alpha and lambda </w:t>
-      </w:r>
-      <w:r>
-        <w:rPr>
-          <w:rFonts w:ascii="Arial" w:hAnsi="Arial" w:cs="Arial"/>
-        </w:rPr>
-        <w:t xml:space="preserve"> with the grid seacrch cv </w:t>
+        <w:t xml:space="preserve"> :</w:t>
+      </w:r>
+      <w:proofErr w:type="gramEnd"/>
+      <w:r>
+        <w:rPr>
+          <w:rFonts w:ascii="Arial" w:hAnsi="Arial" w:cs="Arial"/>
+        </w:rPr>
+        <w:t xml:space="preserve"> we create a regression model with alpha 0,.1 and the penalty equal to 0.5</w:t>
+      </w:r>
+    </w:p>
+    <w:p>
+      <w:pPr>
+        <w:tabs>
+          <w:tab w:val="left" w:pos="3589"/>
+        </w:tabs>
+        <w:rPr>
+          <w:rFonts w:ascii="Arial" w:hAnsi="Arial" w:cs="Arial"/>
+        </w:rPr>
+      </w:pPr>
+      <w:r>
+        <w:rPr>
+          <w:rFonts w:ascii="Arial" w:hAnsi="Arial" w:cs="Arial"/>
+        </w:rPr>
+        <w:t xml:space="preserve">We need to set a cross validation to find the best alpha and </w:t>
+      </w:r>
+      <w:proofErr w:type="gramStart"/>
+      <w:r>
+        <w:rPr>
+          <w:rFonts w:ascii="Arial" w:hAnsi="Arial" w:cs="Arial"/>
+        </w:rPr>
+        <w:t xml:space="preserve">lambda </w:t>
+      </w:r>
+      <w:r>
+        <w:rPr>
+          <w:rFonts w:ascii="Arial" w:hAnsi="Arial" w:cs="Arial"/>
+        </w:rPr>
+        <w:t xml:space="preserve"> with</w:t>
+      </w:r>
+      <w:proofErr w:type="gramEnd"/>
+      <w:r>
+        <w:rPr>
+          <w:rFonts w:ascii="Arial" w:hAnsi="Arial" w:cs="Arial"/>
+        </w:rPr>
+        <w:t xml:space="preserve"> the grid </w:t>
+      </w:r>
+      <w:proofErr w:type="spellStart"/>
+      <w:r>
+        <w:rPr>
+          <w:rFonts w:ascii="Arial" w:hAnsi="Arial" w:cs="Arial"/>
+        </w:rPr>
+        <w:t>seacrch</w:t>
+      </w:r>
+      <w:proofErr w:type="spellEnd"/>
+      <w:r>
+        <w:rPr>
+          <w:rFonts w:ascii="Arial" w:hAnsi="Arial" w:cs="Arial"/>
+        </w:rPr>
+        <w:t xml:space="preserve"> cv </w:t>
       </w:r>
     </w:p>
     <w:p>
@@ -1610,109 +2207,159 @@
         <w:rPr>
           <w:rFonts w:ascii="Arial" w:hAnsi="Arial" w:cs="Arial"/>
         </w:rPr>
-        <w:t xml:space="preserve">Often the genes are correlated between each other’s so this is why it is interesting to take that into consideration </w:t>
-      </w:r>
-    </w:p>
-    <w:p>
-      <w:pPr>
-        <w:tabs>
-          <w:tab w:val="left" w:pos="3589"/>
-        </w:tabs>
-        <w:rPr>
-          <w:rFonts w:ascii="Arial" w:hAnsi="Arial" w:cs="Arial"/>
-        </w:rPr>
-      </w:pPr>
-    </w:p>
-    <w:p>
-      <w:pPr>
-        <w:tabs>
-          <w:tab w:val="left" w:pos="3589"/>
-        </w:tabs>
-        <w:rPr>
-          <w:rFonts w:ascii="Arial" w:hAnsi="Arial" w:cs="Arial"/>
-        </w:rPr>
-      </w:pPr>
-    </w:p>
-    <w:p>
-      <w:pPr>
-        <w:tabs>
-          <w:tab w:val="left" w:pos="3589"/>
-        </w:tabs>
-        <w:rPr>
-          <w:rFonts w:ascii="Arial" w:hAnsi="Arial" w:cs="Arial"/>
-        </w:rPr>
-      </w:pPr>
-    </w:p>
-    <w:p>
-      <w:pPr>
-        <w:tabs>
-          <w:tab w:val="left" w:pos="3589"/>
-        </w:tabs>
-        <w:rPr>
-          <w:rFonts w:ascii="Arial" w:hAnsi="Arial" w:cs="Arial"/>
-        </w:rPr>
-      </w:pPr>
-    </w:p>
-    <w:p>
-      <w:pPr>
-        <w:tabs>
-          <w:tab w:val="left" w:pos="3589"/>
-        </w:tabs>
-        <w:rPr>
-          <w:rFonts w:ascii="Arial" w:hAnsi="Arial" w:cs="Arial"/>
-        </w:rPr>
-      </w:pPr>
-    </w:p>
-    <w:p>
-      <w:pPr>
-        <w:tabs>
-          <w:tab w:val="left" w:pos="3589"/>
-        </w:tabs>
-        <w:rPr>
-          <w:rFonts w:ascii="Arial" w:hAnsi="Arial" w:cs="Arial"/>
-        </w:rPr>
-      </w:pPr>
-    </w:p>
-    <w:p>
-      <w:pPr>
-        <w:tabs>
-          <w:tab w:val="left" w:pos="3589"/>
-        </w:tabs>
-        <w:rPr>
-          <w:rFonts w:ascii="Arial" w:hAnsi="Arial" w:cs="Arial"/>
-        </w:rPr>
-      </w:pPr>
-      <w:r>
-        <w:rPr>
-          <w:rFonts w:ascii="Arial" w:hAnsi="Arial" w:cs="Arial"/>
-        </w:rPr>
-        <w:t>Method nearest Shrunken Centroid :</w:t>
-      </w:r>
-    </w:p>
-    <w:p>
-      <w:pPr>
-        <w:tabs>
-          <w:tab w:val="left" w:pos="3589"/>
-        </w:tabs>
-        <w:rPr>
-          <w:rFonts w:ascii="Arial" w:hAnsi="Arial" w:cs="Arial"/>
-        </w:rPr>
-      </w:pPr>
-    </w:p>
-    <w:p>
-      <w:pPr>
-        <w:tabs>
-          <w:tab w:val="left" w:pos="3589"/>
-        </w:tabs>
-        <w:rPr>
-          <w:rFonts w:ascii="Arial" w:hAnsi="Arial" w:cs="Arial"/>
-        </w:rPr>
-      </w:pPr>
-      <w:r>
-        <w:rPr>
-          <w:rFonts w:ascii="Arial" w:hAnsi="Arial" w:cs="Arial"/>
-        </w:rPr>
-        <w:t>Features are independent – means theh covariance matrix is diagonal -  we don’t have enough data to prove their dependency</w:t>
+        <w:t xml:space="preserve">Often the genes are correlated between </w:t>
+      </w:r>
+      <w:proofErr w:type="gramStart"/>
+      <w:r>
+        <w:rPr>
+          <w:rFonts w:ascii="Arial" w:hAnsi="Arial" w:cs="Arial"/>
+        </w:rPr>
+        <w:t>each other’s</w:t>
+      </w:r>
+      <w:proofErr w:type="gramEnd"/>
+      <w:r>
+        <w:rPr>
+          <w:rFonts w:ascii="Arial" w:hAnsi="Arial" w:cs="Arial"/>
+        </w:rPr>
+        <w:t xml:space="preserve"> so this is why it is interesting to take that into consideration </w:t>
+      </w:r>
+    </w:p>
+    <w:p>
+      <w:pPr>
+        <w:tabs>
+          <w:tab w:val="left" w:pos="3589"/>
+        </w:tabs>
+        <w:rPr>
+          <w:rFonts w:ascii="Arial" w:hAnsi="Arial" w:cs="Arial"/>
+        </w:rPr>
+      </w:pPr>
+    </w:p>
+    <w:p>
+      <w:pPr>
+        <w:tabs>
+          <w:tab w:val="left" w:pos="3589"/>
+        </w:tabs>
+        <w:rPr>
+          <w:rFonts w:ascii="Arial" w:hAnsi="Arial" w:cs="Arial"/>
+        </w:rPr>
+      </w:pPr>
+    </w:p>
+    <w:p>
+      <w:pPr>
+        <w:tabs>
+          <w:tab w:val="left" w:pos="3589"/>
+        </w:tabs>
+        <w:rPr>
+          <w:rFonts w:ascii="Arial" w:hAnsi="Arial" w:cs="Arial"/>
+        </w:rPr>
+      </w:pPr>
+    </w:p>
+    <w:p>
+      <w:pPr>
+        <w:tabs>
+          <w:tab w:val="left" w:pos="3589"/>
+        </w:tabs>
+        <w:rPr>
+          <w:rFonts w:ascii="Arial" w:hAnsi="Arial" w:cs="Arial"/>
+        </w:rPr>
+      </w:pPr>
+    </w:p>
+    <w:p>
+      <w:pPr>
+        <w:tabs>
+          <w:tab w:val="left" w:pos="3589"/>
+        </w:tabs>
+        <w:rPr>
+          <w:rFonts w:ascii="Arial" w:hAnsi="Arial" w:cs="Arial"/>
+        </w:rPr>
+      </w:pPr>
+    </w:p>
+    <w:p>
+      <w:pPr>
+        <w:tabs>
+          <w:tab w:val="left" w:pos="3589"/>
+        </w:tabs>
+        <w:rPr>
+          <w:rFonts w:ascii="Arial" w:hAnsi="Arial" w:cs="Arial"/>
+        </w:rPr>
+      </w:pPr>
+    </w:p>
+    <w:p>
+      <w:pPr>
+        <w:tabs>
+          <w:tab w:val="left" w:pos="3589"/>
+        </w:tabs>
+        <w:rPr>
+          <w:rFonts w:ascii="Arial" w:hAnsi="Arial" w:cs="Arial"/>
+        </w:rPr>
+      </w:pPr>
+      <w:r>
+        <w:rPr>
+          <w:rFonts w:ascii="Arial" w:hAnsi="Arial" w:cs="Arial"/>
+        </w:rPr>
+        <w:t xml:space="preserve">Method nearest Shrunken </w:t>
+      </w:r>
+      <w:proofErr w:type="gramStart"/>
+      <w:r>
+        <w:rPr>
+          <w:rFonts w:ascii="Arial" w:hAnsi="Arial" w:cs="Arial"/>
+        </w:rPr>
+        <w:t>Centroid :</w:t>
+      </w:r>
+      <w:proofErr w:type="gramEnd"/>
+    </w:p>
+    <w:p>
+      <w:pPr>
+        <w:tabs>
+          <w:tab w:val="left" w:pos="3589"/>
+        </w:tabs>
+        <w:rPr>
+          <w:rFonts w:ascii="Arial" w:hAnsi="Arial" w:cs="Arial"/>
+        </w:rPr>
+      </w:pPr>
+    </w:p>
+    <w:p>
+      <w:pPr>
+        <w:tabs>
+          <w:tab w:val="left" w:pos="3589"/>
+        </w:tabs>
+        <w:rPr>
+          <w:rFonts w:ascii="Arial" w:hAnsi="Arial" w:cs="Arial"/>
+        </w:rPr>
+      </w:pPr>
+      <w:r>
+        <w:rPr>
+          <w:rFonts w:ascii="Arial" w:hAnsi="Arial" w:cs="Arial"/>
+        </w:rPr>
+        <w:t xml:space="preserve">Features are independent – means </w:t>
+      </w:r>
+      <w:proofErr w:type="spellStart"/>
+      <w:r>
+        <w:rPr>
+          <w:rFonts w:ascii="Arial" w:hAnsi="Arial" w:cs="Arial"/>
+        </w:rPr>
+        <w:t>theh</w:t>
+      </w:r>
+      <w:proofErr w:type="spellEnd"/>
+      <w:r>
+        <w:rPr>
+          <w:rFonts w:ascii="Arial" w:hAnsi="Arial" w:cs="Arial"/>
+        </w:rPr>
+        <w:t xml:space="preserve"> covariance matrix is diagonal </w:t>
+      </w:r>
+      <w:proofErr w:type="gramStart"/>
+      <w:r>
+        <w:rPr>
+          <w:rFonts w:ascii="Arial" w:hAnsi="Arial" w:cs="Arial"/>
+        </w:rPr>
+        <w:t>-  we</w:t>
+      </w:r>
+      <w:proofErr w:type="gramEnd"/>
+      <w:r>
+        <w:rPr>
+          <w:rFonts w:ascii="Arial" w:hAnsi="Arial" w:cs="Arial"/>
+        </w:rPr>
+        <w:t xml:space="preserve"> don’t have enough data to prove their dependency</w:t>
       </w:r>
     </w:p>
     <w:p>
@@ -1754,8 +2401,17 @@
         <w:rPr>
           <w:rFonts w:ascii="Arial" w:hAnsi="Arial" w:cs="Arial"/>
         </w:rPr>
-        <w:t>Diagonal covariance LDA rule :</w:t>
-      </w:r>
+        <w:lastRenderedPageBreak/>
+        <w:t xml:space="preserve">Diagonal covariance LDA </w:t>
+      </w:r>
+      <w:proofErr w:type="gramStart"/>
+      <w:r>
+        <w:rPr>
+          <w:rFonts w:ascii="Arial" w:hAnsi="Arial" w:cs="Arial"/>
+        </w:rPr>
+        <w:t>rule :</w:t>
+      </w:r>
+      <w:proofErr w:type="gramEnd"/>
     </w:p>
     <w:p>
       <w:pPr>
@@ -1787,7 +2443,7 @@
                     <pic:cNvPicPr/>
                   </pic:nvPicPr>
                   <pic:blipFill>
-                    <a:blip r:embed="rId12"/>
+                    <a:blip r:embed="rId13"/>
                     <a:stretch>
                       <a:fillRect/>
                     </a:stretch>
@@ -1821,8 +2477,16 @@
         <w:rPr>
           <w:rFonts w:ascii="Arial" w:hAnsi="Arial" w:cs="Arial"/>
         </w:rPr>
-        <w:t>Classification rule :</w:t>
-      </w:r>
+        <w:t xml:space="preserve">Classification </w:t>
+      </w:r>
+      <w:proofErr w:type="gramStart"/>
+      <w:r>
+        <w:rPr>
+          <w:rFonts w:ascii="Arial" w:hAnsi="Arial" w:cs="Arial"/>
+        </w:rPr>
+        <w:t>rule :</w:t>
+      </w:r>
+      <w:proofErr w:type="gramEnd"/>
       <w:r>
         <w:rPr>
           <w:rFonts w:ascii="Arial" w:hAnsi="Arial" w:cs="Arial"/>
@@ -1850,7 +2514,7 @@
                     <pic:cNvPicPr/>
                   </pic:nvPicPr>
                   <pic:blipFill>
-                    <a:blip r:embed="rId13"/>
+                    <a:blip r:embed="rId14"/>
                     <a:stretch>
                       <a:fillRect/>
                     </a:stretch>
@@ -1884,14 +2548,21 @@
         <w:rPr>
           <w:rFonts w:ascii="Arial" w:hAnsi="Arial" w:cs="Arial"/>
         </w:rPr>
-        <w:lastRenderedPageBreak/>
         <w:t xml:space="preserve">We call the procedure nearest shrunken centroids (NSC). The shrinkage procedure is defined as follows. </w:t>
       </w:r>
-      <w:r>
-        <w:rPr>
-          <w:rFonts w:ascii="Arial" w:hAnsi="Arial" w:cs="Arial"/>
-        </w:rPr>
-        <w:t>--  to shrink the coefficient to 0.</w:t>
+      <w:proofErr w:type="gramStart"/>
+      <w:r>
+        <w:rPr>
+          <w:rFonts w:ascii="Arial" w:hAnsi="Arial" w:cs="Arial"/>
+        </w:rPr>
+        <w:t>--  to</w:t>
+      </w:r>
+      <w:proofErr w:type="gramEnd"/>
+      <w:r>
+        <w:rPr>
+          <w:rFonts w:ascii="Arial" w:hAnsi="Arial" w:cs="Arial"/>
+        </w:rPr>
+        <w:t xml:space="preserve"> shrink the coefficient to 0.</w:t>
       </w:r>
     </w:p>
     <w:p>
@@ -1944,7 +2615,7 @@
                     <pic:cNvPicPr/>
                   </pic:nvPicPr>
                   <pic:blipFill>
-                    <a:blip r:embed="rId14"/>
+                    <a:blip r:embed="rId15"/>
                     <a:stretch>
                       <a:fillRect/>
                     </a:stretch>
@@ -1984,7 +2655,21 @@
         <w:rPr>
           <w:rFonts w:ascii="Arial" w:hAnsi="Arial" w:cs="Arial"/>
         </w:rPr>
-        <w:t>it is a smoother operation and typically works better.</w:t>
+        <w:t xml:space="preserve">it is </w:t>
+      </w:r>
+      <w:proofErr w:type="gramStart"/>
+      <w:r>
+        <w:rPr>
+          <w:rFonts w:ascii="Arial" w:hAnsi="Arial" w:cs="Arial"/>
+        </w:rPr>
+        <w:t>a smoother</w:t>
+      </w:r>
+      <w:proofErr w:type="gramEnd"/>
+      <w:r>
+        <w:rPr>
+          <w:rFonts w:ascii="Arial" w:hAnsi="Arial" w:cs="Arial"/>
+        </w:rPr>
+        <w:t xml:space="preserve"> operation and typically works better.</w:t>
       </w:r>
     </w:p>
     <w:p>
@@ -2046,7 +2731,7 @@
                     <pic:cNvPicPr/>
                   </pic:nvPicPr>
                   <pic:blipFill>
-                    <a:blip r:embed="rId15"/>
+                    <a:blip r:embed="rId16"/>
                     <a:stretch>
                       <a:fillRect/>
                     </a:stretch>
@@ -2126,7 +2811,7 @@
                     <pic:cNvPicPr/>
                   </pic:nvPicPr>
                   <pic:blipFill>
-                    <a:blip r:embed="rId16"/>
+                    <a:blip r:embed="rId17"/>
                     <a:stretch>
                       <a:fillRect/>
                     </a:stretch>
@@ -2160,7 +2845,21 @@
         <w:rPr>
           <w:rFonts w:ascii="Arial" w:hAnsi="Arial" w:cs="Arial"/>
         </w:rPr>
-        <w:t xml:space="preserve">Delta need to be determined </w:t>
+        <w:t xml:space="preserve">Delta </w:t>
+      </w:r>
+      <w:proofErr w:type="gramStart"/>
+      <w:r>
+        <w:rPr>
+          <w:rFonts w:ascii="Arial" w:hAnsi="Arial" w:cs="Arial"/>
+        </w:rPr>
+        <w:t>need</w:t>
+      </w:r>
+      <w:proofErr w:type="gramEnd"/>
+      <w:r>
+        <w:rPr>
+          <w:rFonts w:ascii="Arial" w:hAnsi="Arial" w:cs="Arial"/>
+        </w:rPr>
+        <w:t xml:space="preserve"> to be determined </w:t>
       </w:r>
     </w:p>
     <w:sectPr>

</xml_diff>

<commit_message>
3 methods work in it
</commit_message>
<xml_diff>
--- a/eplanation.docx
+++ b/eplanation.docx
@@ -20,76 +20,40 @@
           <w:sz w:val="28"/>
           <w:szCs w:val="28"/>
         </w:rPr>
-        <w:t xml:space="preserve">Method </w:t>
-      </w:r>
-      <w:proofErr w:type="gramStart"/>
+        <w:t xml:space="preserve">Method 1 : Logistic regression with penalty Lasso </w:t>
+      </w:r>
+    </w:p>
+    <w:p>
+      <w:pPr>
+        <w:rPr>
+          <w:rFonts w:ascii="Arial" w:hAnsi="Arial" w:cs="Arial"/>
+        </w:rPr>
+      </w:pPr>
+    </w:p>
+    <w:p>
+      <w:pPr>
+        <w:rPr>
+          <w:rFonts w:ascii="Arial" w:hAnsi="Arial" w:cs="Arial"/>
+        </w:rPr>
+      </w:pPr>
+      <w:r>
+        <w:rPr>
+          <w:rFonts w:ascii="Arial" w:hAnsi="Arial" w:cs="Arial"/>
+        </w:rPr>
+        <w:t>We cannot use directly the Lasso method because it is made for regression problem – but however we can use the logistic regression with the penalty L1 (Lasso penality)</w:t>
+      </w:r>
+    </w:p>
+    <w:p>
+      <w:pPr>
+        <w:rPr>
+          <w:rFonts w:ascii="Arial" w:hAnsi="Arial" w:cs="Arial"/>
+        </w:rPr>
+      </w:pPr>
       <w:r>
         <w:rPr>
           <w:rFonts w:ascii="Arial" w:hAnsi="Arial" w:cs="Arial"/>
           <w:b/>
           <w:bCs/>
-          <w:sz w:val="28"/>
-          <w:szCs w:val="28"/>
-        </w:rPr>
-        <w:t>1 :</w:t>
-      </w:r>
-      <w:proofErr w:type="gramEnd"/>
-      <w:r>
-        <w:rPr>
-          <w:rFonts w:ascii="Arial" w:hAnsi="Arial" w:cs="Arial"/>
-          <w:b/>
-          <w:bCs/>
-          <w:sz w:val="28"/>
-          <w:szCs w:val="28"/>
-        </w:rPr>
-        <w:t xml:space="preserve"> Logistic regression with penalty Lasso </w:t>
-      </w:r>
-    </w:p>
-    <w:p>
-      <w:pPr>
-        <w:rPr>
-          <w:rFonts w:ascii="Arial" w:hAnsi="Arial" w:cs="Arial"/>
-        </w:rPr>
-      </w:pPr>
-    </w:p>
-    <w:p>
-      <w:pPr>
-        <w:rPr>
-          <w:rFonts w:ascii="Arial" w:hAnsi="Arial" w:cs="Arial"/>
-        </w:rPr>
-      </w:pPr>
-      <w:r>
-        <w:rPr>
-          <w:rFonts w:ascii="Arial" w:hAnsi="Arial" w:cs="Arial"/>
-        </w:rPr>
-        <w:t xml:space="preserve">We cannot use directly the Lasso method because it is made for regression problem – but however we can use the logistic regression with the penalty L1 (Lasso </w:t>
-      </w:r>
-      <w:proofErr w:type="spellStart"/>
-      <w:r>
-        <w:rPr>
-          <w:rFonts w:ascii="Arial" w:hAnsi="Arial" w:cs="Arial"/>
-        </w:rPr>
-        <w:t>penality</w:t>
-      </w:r>
-      <w:proofErr w:type="spellEnd"/>
-      <w:r>
-        <w:rPr>
-          <w:rFonts w:ascii="Arial" w:hAnsi="Arial" w:cs="Arial"/>
-        </w:rPr>
-        <w:t>)</w:t>
-      </w:r>
-    </w:p>
-    <w:p>
-      <w:pPr>
-        <w:rPr>
-          <w:rFonts w:ascii="Arial" w:hAnsi="Arial" w:cs="Arial"/>
-        </w:rPr>
-      </w:pPr>
-      <w:r>
-        <w:rPr>
-          <w:rFonts w:ascii="Arial" w:hAnsi="Arial" w:cs="Arial"/>
-          <w:b/>
-          <w:bCs/>
         </w:rPr>
         <w:t>L1 regularization</w:t>
       </w:r>
@@ -122,21 +86,7 @@
         <w:rPr>
           <w:rFonts w:ascii="Arial" w:hAnsi="Arial" w:cs="Arial"/>
         </w:rPr>
-        <w:t>β</w:t>
-      </w:r>
-      <w:proofErr w:type="spellStart"/>
-      <w:r>
-        <w:rPr>
-          <w:rFonts w:ascii="Arial" w:hAnsi="Arial" w:cs="Arial"/>
-        </w:rPr>
-        <w:t>i</w:t>
-      </w:r>
-      <w:proofErr w:type="spellEnd"/>
-      <w:r>
-        <w:rPr>
-          <w:rFonts w:ascii="Arial" w:hAnsi="Arial" w:cs="Arial"/>
-        </w:rPr>
-        <w:t>​</w:t>
+        <w:t>βi​</w:t>
       </w:r>
       <w:r>
         <w:rPr>
@@ -155,55 +105,27 @@
         <w:rPr>
           <w:rFonts w:ascii="Arial" w:hAnsi="Arial" w:cs="Arial"/>
         </w:rPr>
-        <w:t xml:space="preserve">It shrinks the coefficient to 0 – the </w:t>
-      </w:r>
-      <w:proofErr w:type="spellStart"/>
-      <w:r>
-        <w:rPr>
-          <w:rFonts w:ascii="Arial" w:hAnsi="Arial" w:cs="Arial"/>
-        </w:rPr>
-        <w:t>non important</w:t>
-      </w:r>
-      <w:proofErr w:type="spellEnd"/>
-      <w:r>
-        <w:rPr>
-          <w:rFonts w:ascii="Arial" w:hAnsi="Arial" w:cs="Arial"/>
-        </w:rPr>
-        <w:t xml:space="preserve"> ones. </w:t>
-      </w:r>
-    </w:p>
-    <w:p>
-      <w:pPr>
-        <w:rPr>
-          <w:rFonts w:ascii="Arial" w:hAnsi="Arial" w:cs="Arial"/>
-        </w:rPr>
-      </w:pPr>
-    </w:p>
-    <w:p>
-      <w:pPr>
-        <w:rPr>
-          <w:rFonts w:ascii="Arial" w:hAnsi="Arial" w:cs="Arial"/>
-        </w:rPr>
-      </w:pPr>
-      <w:r>
-        <w:rPr>
-          <w:rFonts w:ascii="Arial" w:hAnsi="Arial" w:cs="Arial"/>
-        </w:rPr>
-        <w:t xml:space="preserve">So we use </w:t>
-      </w:r>
-      <w:proofErr w:type="gramStart"/>
-      <w:r>
-        <w:rPr>
-          <w:rFonts w:ascii="Arial" w:hAnsi="Arial" w:cs="Arial"/>
-        </w:rPr>
-        <w:t>this  function</w:t>
-      </w:r>
-      <w:proofErr w:type="gramEnd"/>
-      <w:r>
-        <w:rPr>
-          <w:rFonts w:ascii="Arial" w:hAnsi="Arial" w:cs="Arial"/>
-        </w:rPr>
-        <w:t xml:space="preserve"> :</w:t>
+        <w:t xml:space="preserve">It shrinks the coefficient to 0 – the non important ones. </w:t>
+      </w:r>
+    </w:p>
+    <w:p>
+      <w:pPr>
+        <w:rPr>
+          <w:rFonts w:ascii="Arial" w:hAnsi="Arial" w:cs="Arial"/>
+        </w:rPr>
+      </w:pPr>
+    </w:p>
+    <w:p>
+      <w:pPr>
+        <w:rPr>
+          <w:rFonts w:ascii="Arial" w:hAnsi="Arial" w:cs="Arial"/>
+        </w:rPr>
+      </w:pPr>
+      <w:r>
+        <w:rPr>
+          <w:rFonts w:ascii="Arial" w:hAnsi="Arial" w:cs="Arial"/>
+        </w:rPr>
+        <w:t>So we use this  function :</w:t>
       </w:r>
     </w:p>
     <w:p>
@@ -218,128 +140,35 @@
           <w:rFonts w:ascii="Arial" w:hAnsi="Arial" w:cs="Arial"/>
           <w:color w:val="70AD47" w:themeColor="accent6"/>
         </w:rPr>
-        <w:t xml:space="preserve">logistic = </w:t>
-      </w:r>
-      <w:proofErr w:type="spellStart"/>
-      <w:proofErr w:type="gramStart"/>
-      <w:r>
-        <w:rPr>
-          <w:rFonts w:ascii="Arial" w:hAnsi="Arial" w:cs="Arial"/>
-          <w:color w:val="70AD47" w:themeColor="accent6"/>
-        </w:rPr>
-        <w:t>LogisticRegression</w:t>
-      </w:r>
-      <w:proofErr w:type="spellEnd"/>
-      <w:r>
-        <w:rPr>
-          <w:rFonts w:ascii="Arial" w:hAnsi="Arial" w:cs="Arial"/>
-          <w:color w:val="70AD47" w:themeColor="accent6"/>
-        </w:rPr>
-        <w:t>(</w:t>
-      </w:r>
-      <w:proofErr w:type="gramEnd"/>
-      <w:r>
-        <w:rPr>
-          <w:rFonts w:ascii="Arial" w:hAnsi="Arial" w:cs="Arial"/>
-          <w:color w:val="70AD47" w:themeColor="accent6"/>
-        </w:rPr>
-        <w:t xml:space="preserve">penalty='l1', solver='saga', </w:t>
-      </w:r>
-      <w:proofErr w:type="spellStart"/>
-      <w:r>
-        <w:rPr>
-          <w:rFonts w:ascii="Arial" w:hAnsi="Arial" w:cs="Arial"/>
-          <w:color w:val="70AD47" w:themeColor="accent6"/>
-        </w:rPr>
-        <w:t>max_iter</w:t>
-      </w:r>
-      <w:proofErr w:type="spellEnd"/>
-      <w:r>
-        <w:rPr>
-          <w:rFonts w:ascii="Arial" w:hAnsi="Arial" w:cs="Arial"/>
-          <w:color w:val="70AD47" w:themeColor="accent6"/>
-        </w:rPr>
-        <w:t xml:space="preserve">=5000, </w:t>
-      </w:r>
-      <w:proofErr w:type="spellStart"/>
-      <w:r>
-        <w:rPr>
-          <w:rFonts w:ascii="Arial" w:hAnsi="Arial" w:cs="Arial"/>
-          <w:color w:val="70AD47" w:themeColor="accent6"/>
-        </w:rPr>
-        <w:t>random_state</w:t>
-      </w:r>
-      <w:proofErr w:type="spellEnd"/>
-      <w:r>
-        <w:rPr>
-          <w:rFonts w:ascii="Arial" w:hAnsi="Arial" w:cs="Arial"/>
-          <w:color w:val="70AD47" w:themeColor="accent6"/>
-        </w:rPr>
-        <w:t>=42)</w:t>
-      </w:r>
-    </w:p>
-    <w:p>
-      <w:pPr>
-        <w:spacing w:after="0"/>
-        <w:rPr>
-          <w:rFonts w:ascii="Arial" w:hAnsi="Arial" w:cs="Arial"/>
-        </w:rPr>
-      </w:pPr>
-      <w:r>
-        <w:rPr>
-          <w:rFonts w:ascii="Arial" w:hAnsi="Arial" w:cs="Arial"/>
-        </w:rPr>
-        <w:t xml:space="preserve">solver </w:t>
-      </w:r>
-      <w:proofErr w:type="gramStart"/>
-      <w:r>
-        <w:rPr>
-          <w:rFonts w:ascii="Arial" w:hAnsi="Arial" w:cs="Arial"/>
-        </w:rPr>
-        <w:t>saga :</w:t>
-      </w:r>
-      <w:proofErr w:type="gramEnd"/>
-      <w:r>
-        <w:rPr>
-          <w:rFonts w:ascii="Arial" w:hAnsi="Arial" w:cs="Arial"/>
-        </w:rPr>
-        <w:t xml:space="preserve"> it determines the best algorithm to minimize the </w:t>
-      </w:r>
-      <w:proofErr w:type="spellStart"/>
-      <w:r>
-        <w:rPr>
-          <w:rFonts w:ascii="Arial" w:hAnsi="Arial" w:cs="Arial"/>
-        </w:rPr>
-        <w:t>the</w:t>
-      </w:r>
-      <w:proofErr w:type="spellEnd"/>
-      <w:r>
-        <w:rPr>
-          <w:rFonts w:ascii="Arial" w:hAnsi="Arial" w:cs="Arial"/>
-        </w:rPr>
-        <w:t xml:space="preserve"> cost function</w:t>
-      </w:r>
-    </w:p>
-    <w:p>
-      <w:pPr>
-        <w:spacing w:after="0"/>
-        <w:rPr>
-          <w:rFonts w:ascii="Arial" w:hAnsi="Arial" w:cs="Arial"/>
-        </w:rPr>
-      </w:pPr>
-      <w:proofErr w:type="spellStart"/>
-      <w:r>
-        <w:rPr>
-          <w:rFonts w:ascii="Arial" w:hAnsi="Arial" w:cs="Arial"/>
-        </w:rPr>
-        <w:t>random_state</w:t>
-      </w:r>
-      <w:proofErr w:type="spellEnd"/>
-      <w:r>
-        <w:rPr>
-          <w:rFonts w:ascii="Arial" w:hAnsi="Arial" w:cs="Arial"/>
-        </w:rPr>
-        <w:t xml:space="preserve"> is a seed </w:t>
+        <w:t>logistic = LogisticRegression(penalty='l1', solver='saga', max_iter=5000, random_state=42)</w:t>
+      </w:r>
+    </w:p>
+    <w:p>
+      <w:pPr>
+        <w:spacing w:after="0"/>
+        <w:rPr>
+          <w:rFonts w:ascii="Arial" w:hAnsi="Arial" w:cs="Arial"/>
+        </w:rPr>
+      </w:pPr>
+      <w:r>
+        <w:rPr>
+          <w:rFonts w:ascii="Arial" w:hAnsi="Arial" w:cs="Arial"/>
+        </w:rPr>
+        <w:t>solver saga : it determines the best algorithm to minimize the the cost function</w:t>
+      </w:r>
+    </w:p>
+    <w:p>
+      <w:pPr>
+        <w:spacing w:after="0"/>
+        <w:rPr>
+          <w:rFonts w:ascii="Arial" w:hAnsi="Arial" w:cs="Arial"/>
+        </w:rPr>
+      </w:pPr>
+      <w:r>
+        <w:rPr>
+          <w:rFonts w:ascii="Arial" w:hAnsi="Arial" w:cs="Arial"/>
+        </w:rPr>
+        <w:t xml:space="preserve">random_state is a seed </w:t>
       </w:r>
     </w:p>
     <w:p>
@@ -432,30 +261,8 @@
         <w:rPr>
           <w:rFonts w:ascii="Arial" w:hAnsi="Arial" w:cs="Arial"/>
         </w:rPr>
-        <w:t xml:space="preserve">Loss </w:t>
-      </w:r>
-      <w:proofErr w:type="spellStart"/>
-      <w:r>
-        <w:rPr>
-          <w:rFonts w:ascii="Arial" w:hAnsi="Arial" w:cs="Arial"/>
-        </w:rPr>
-        <w:t>fct</w:t>
-      </w:r>
-      <w:proofErr w:type="spellEnd"/>
-      <w:r>
-        <w:rPr>
-          <w:rFonts w:ascii="Arial" w:hAnsi="Arial" w:cs="Arial"/>
-        </w:rPr>
-        <w:t xml:space="preserve"> for </w:t>
-      </w:r>
-      <w:proofErr w:type="gramStart"/>
-      <w:r>
-        <w:rPr>
-          <w:rFonts w:ascii="Arial" w:hAnsi="Arial" w:cs="Arial"/>
-        </w:rPr>
-        <w:t>log :</w:t>
-      </w:r>
-      <w:proofErr w:type="gramEnd"/>
+        <w:t>Loss fct for log :</w:t>
+      </w:r>
     </w:p>
     <w:p>
       <w:pPr>
@@ -516,21 +323,7 @@
         <w:rPr>
           <w:rFonts w:ascii="Arial" w:hAnsi="Arial" w:cs="Arial"/>
         </w:rPr>
-        <w:t xml:space="preserve">Loss </w:t>
-      </w:r>
-      <w:proofErr w:type="spellStart"/>
-      <w:r>
-        <w:rPr>
-          <w:rFonts w:ascii="Arial" w:hAnsi="Arial" w:cs="Arial"/>
-        </w:rPr>
-        <w:t>fct</w:t>
-      </w:r>
-      <w:proofErr w:type="spellEnd"/>
-      <w:r>
-        <w:rPr>
-          <w:rFonts w:ascii="Arial" w:hAnsi="Arial" w:cs="Arial"/>
-        </w:rPr>
-        <w:t xml:space="preserve"> for log + penalty</w:t>
+        <w:t>Loss fct for log + penalty</w:t>
       </w:r>
     </w:p>
     <w:p>
@@ -600,51 +393,21 @@
         <w:rPr>
           <w:rFonts w:ascii="Arial" w:hAnsi="Arial" w:cs="Arial"/>
         </w:rPr>
-        <w:t xml:space="preserve">C is the inverse of alpha – we want a small c to </w:t>
-      </w:r>
-      <w:proofErr w:type="gramStart"/>
-      <w:r>
-        <w:rPr>
-          <w:rFonts w:ascii="Arial" w:hAnsi="Arial" w:cs="Arial"/>
-        </w:rPr>
-        <w:t>have  a</w:t>
-      </w:r>
-      <w:proofErr w:type="gramEnd"/>
-      <w:r>
-        <w:rPr>
-          <w:rFonts w:ascii="Arial" w:hAnsi="Arial" w:cs="Arial"/>
-        </w:rPr>
-        <w:t xml:space="preserve"> stronger </w:t>
-      </w:r>
-      <w:proofErr w:type="spellStart"/>
-      <w:r>
-        <w:rPr>
-          <w:rFonts w:ascii="Arial" w:hAnsi="Arial" w:cs="Arial"/>
-        </w:rPr>
-        <w:t>regularixation</w:t>
-      </w:r>
-      <w:proofErr w:type="spellEnd"/>
-    </w:p>
-    <w:p>
-      <w:pPr>
-        <w:spacing w:after="0"/>
-        <w:rPr>
-          <w:rFonts w:ascii="Arial" w:hAnsi="Arial" w:cs="Arial"/>
-        </w:rPr>
-      </w:pPr>
-      <w:proofErr w:type="spellStart"/>
-      <w:r>
-        <w:rPr>
-          <w:rFonts w:ascii="Arial" w:hAnsi="Arial" w:cs="Arial"/>
-        </w:rPr>
-        <w:t>Cv</w:t>
-      </w:r>
-      <w:proofErr w:type="spellEnd"/>
-      <w:r>
-        <w:rPr>
-          <w:rFonts w:ascii="Arial" w:hAnsi="Arial" w:cs="Arial"/>
-        </w:rPr>
-        <w:t xml:space="preserve"> = 5 – cross validation</w:t>
+        <w:t>C is the inverse of alpha – we want a small c to have  a stronger regularixation</w:t>
+      </w:r>
+    </w:p>
+    <w:p>
+      <w:pPr>
+        <w:spacing w:after="0"/>
+        <w:rPr>
+          <w:rFonts w:ascii="Arial" w:hAnsi="Arial" w:cs="Arial"/>
+        </w:rPr>
+      </w:pPr>
+      <w:r>
+        <w:rPr>
+          <w:rFonts w:ascii="Arial" w:hAnsi="Arial" w:cs="Arial"/>
+        </w:rPr>
+        <w:t>Cv = 5 – cross validation</w:t>
       </w:r>
     </w:p>
     <w:p>
@@ -698,21 +461,7 @@
         <w:rPr>
           <w:rFonts w:ascii="Arial" w:hAnsi="Arial" w:cs="Arial"/>
         </w:rPr>
-        <w:t xml:space="preserve">accuracy with the </w:t>
-      </w:r>
-      <w:proofErr w:type="gramStart"/>
-      <w:r>
-        <w:rPr>
-          <w:rFonts w:ascii="Arial" w:hAnsi="Arial" w:cs="Arial"/>
-        </w:rPr>
-        <w:t>cross validation</w:t>
-      </w:r>
-      <w:proofErr w:type="gramEnd"/>
-      <w:r>
-        <w:rPr>
-          <w:rFonts w:ascii="Arial" w:hAnsi="Arial" w:cs="Arial"/>
-        </w:rPr>
-        <w:t xml:space="preserve"> test</w:t>
+        <w:t>accuracy with the cross validation test</w:t>
       </w:r>
     </w:p>
     <w:p>
@@ -758,19 +507,11 @@
           <w:rFonts w:ascii="Arial" w:hAnsi="Arial" w:cs="Arial"/>
         </w:rPr>
       </w:pPr>
-      <w:proofErr w:type="gramStart"/>
-      <w:r>
-        <w:rPr>
-          <w:rFonts w:ascii="Arial" w:hAnsi="Arial" w:cs="Arial"/>
-        </w:rPr>
-        <w:t>OUTPUT :</w:t>
-      </w:r>
-      <w:proofErr w:type="gramEnd"/>
-      <w:r>
-        <w:rPr>
-          <w:rFonts w:ascii="Arial" w:hAnsi="Arial" w:cs="Arial"/>
-        </w:rPr>
-        <w:t xml:space="preserve"> ACCURACY/CONFUSION MATRIC/NUMBER OF FEATURES SELECTED </w:t>
+      <w:r>
+        <w:rPr>
+          <w:rFonts w:ascii="Arial" w:hAnsi="Arial" w:cs="Arial"/>
+        </w:rPr>
+        <w:t xml:space="preserve">OUTPUT : ACCURACY/CONFUSION MATRIC/NUMBER OF FEATURES SELECTED </w:t>
       </w:r>
     </w:p>
     <w:p>
@@ -817,9 +558,8 @@
           <w:bCs/>
           <w:color w:val="FF0000"/>
         </w:rPr>
-        <w:t xml:space="preserve">TO </w:t>
-      </w:r>
-      <w:proofErr w:type="gramStart"/>
+        <w:t xml:space="preserve">TO IMPROVE : GRIDSEARCH + LOGISTIC REGRESSION PARAMETER </w:t>
+      </w:r>
       <w:r>
         <w:rPr>
           <w:rFonts w:ascii="Arial" w:hAnsi="Arial" w:cs="Arial"/>
@@ -827,18 +567,19 @@
           <w:bCs/>
           <w:color w:val="FF0000"/>
         </w:rPr>
-        <w:t>IMPROVE :</w:t>
-      </w:r>
-      <w:proofErr w:type="gramEnd"/>
-      <w:r>
+        <w:t xml:space="preserve">+ GRAPH WITH THE IMPORTANT GENES </w:t>
+      </w:r>
+    </w:p>
+    <w:p>
+      <w:pPr>
+        <w:spacing w:after="0"/>
         <w:rPr>
           <w:rFonts w:ascii="Arial" w:hAnsi="Arial" w:cs="Arial"/>
           <w:b/>
           <w:bCs/>
           <w:color w:val="FF0000"/>
         </w:rPr>
-        <w:t xml:space="preserve"> GRIDSEARCH + LOGISTIC REGRESSION PARAMETER </w:t>
-      </w:r>
+      </w:pPr>
       <w:r>
         <w:rPr>
           <w:rFonts w:ascii="Arial" w:hAnsi="Arial" w:cs="Arial"/>
@@ -846,47 +587,7 @@
           <w:bCs/>
           <w:color w:val="FF0000"/>
         </w:rPr>
-        <w:t xml:space="preserve">+ GRAPH WITH THE IMPORTANT GENES </w:t>
-      </w:r>
-    </w:p>
-    <w:p>
-      <w:pPr>
-        <w:spacing w:after="0"/>
-        <w:rPr>
-          <w:rFonts w:ascii="Arial" w:hAnsi="Arial" w:cs="Arial"/>
-          <w:b/>
-          <w:bCs/>
-          <w:color w:val="FF0000"/>
-        </w:rPr>
-      </w:pPr>
-      <w:r>
-        <w:rPr>
-          <w:rFonts w:ascii="Arial" w:hAnsi="Arial" w:cs="Arial"/>
-          <w:b/>
-          <w:bCs/>
-          <w:color w:val="FF0000"/>
-        </w:rPr>
-        <w:t xml:space="preserve">TO </w:t>
-      </w:r>
-      <w:proofErr w:type="gramStart"/>
-      <w:r>
-        <w:rPr>
-          <w:rFonts w:ascii="Arial" w:hAnsi="Arial" w:cs="Arial"/>
-          <w:b/>
-          <w:bCs/>
-          <w:color w:val="FF0000"/>
-        </w:rPr>
-        <w:t>ADD :</w:t>
-      </w:r>
-      <w:proofErr w:type="gramEnd"/>
-      <w:r>
-        <w:rPr>
-          <w:rFonts w:ascii="Arial" w:hAnsi="Arial" w:cs="Arial"/>
-          <w:b/>
-          <w:bCs/>
-          <w:color w:val="FF0000"/>
-        </w:rPr>
-        <w:t xml:space="preserve"> ROC CURVE </w:t>
+        <w:t xml:space="preserve">TO ADD : ROC CURVE </w:t>
       </w:r>
       <w:r>
         <w:rPr>
@@ -1045,16 +746,8 @@
         <w:rPr>
           <w:rFonts w:ascii="Arial" w:hAnsi="Arial" w:cs="Arial"/>
         </w:rPr>
-        <w:t xml:space="preserve">Lasso considered all the variables to be </w:t>
-      </w:r>
-      <w:proofErr w:type="spellStart"/>
-      <w:r>
-        <w:rPr>
-          <w:rFonts w:ascii="Arial" w:hAnsi="Arial" w:cs="Arial"/>
-        </w:rPr>
-        <w:t>independant</w:t>
-      </w:r>
-      <w:proofErr w:type="spellEnd"/>
+        <w:t>Lasso considered all the variables to be independant</w:t>
+      </w:r>
     </w:p>
     <w:p>
       <w:pPr>
@@ -1173,10 +866,12 @@
           <w:sz w:val="28"/>
           <w:szCs w:val="28"/>
         </w:rPr>
-        <w:t xml:space="preserve">Method </w:t>
-      </w:r>
-      <w:proofErr w:type="gramStart"/>
-      <w:r>
+        <w:t xml:space="preserve">Method 2 : Random Forest </w:t>
+      </w:r>
+    </w:p>
+    <w:p>
+      <w:pPr>
+        <w:spacing w:after="0"/>
         <w:rPr>
           <w:rFonts w:ascii="Arial" w:hAnsi="Arial" w:cs="Arial"/>
           <w:b/>
@@ -1184,30 +879,6 @@
           <w:sz w:val="28"/>
           <w:szCs w:val="28"/>
         </w:rPr>
-        <w:t>2 :</w:t>
-      </w:r>
-      <w:proofErr w:type="gramEnd"/>
-      <w:r>
-        <w:rPr>
-          <w:rFonts w:ascii="Arial" w:hAnsi="Arial" w:cs="Arial"/>
-          <w:b/>
-          <w:bCs/>
-          <w:sz w:val="28"/>
-          <w:szCs w:val="28"/>
-        </w:rPr>
-        <w:t xml:space="preserve"> Random Forest </w:t>
-      </w:r>
-    </w:p>
-    <w:p>
-      <w:pPr>
-        <w:spacing w:after="0"/>
-        <w:rPr>
-          <w:rFonts w:ascii="Arial" w:hAnsi="Arial" w:cs="Arial"/>
-          <w:b/>
-          <w:bCs/>
-          <w:sz w:val="28"/>
-          <w:szCs w:val="28"/>
-        </w:rPr>
       </w:pPr>
     </w:p>
     <w:p>
@@ -1235,21 +906,7 @@
         <w:rPr>
           <w:rFonts w:ascii="Arial" w:hAnsi="Arial" w:cs="Arial"/>
         </w:rPr>
-        <w:t xml:space="preserve">We need to use all the features </w:t>
-      </w:r>
-      <w:proofErr w:type="gramStart"/>
-      <w:r>
-        <w:rPr>
-          <w:rFonts w:ascii="Arial" w:hAnsi="Arial" w:cs="Arial"/>
-        </w:rPr>
-        <w:t>in order to</w:t>
-      </w:r>
-      <w:proofErr w:type="gramEnd"/>
-      <w:r>
-        <w:rPr>
-          <w:rFonts w:ascii="Arial" w:hAnsi="Arial" w:cs="Arial"/>
-        </w:rPr>
-        <w:t xml:space="preserve"> rank their importance after, so we built a tree with all the features.</w:t>
+        <w:t>We need to use all the features in order to rank their importance after, so we built a tree with all the features.</w:t>
       </w:r>
     </w:p>
     <w:p>
@@ -1285,57 +942,29 @@
         <w:rPr>
           <w:rFonts w:ascii="Arial" w:hAnsi="Arial" w:cs="Arial"/>
         </w:rPr>
-        <w:t xml:space="preserve">We rank the features by importance – we find their </w:t>
-      </w:r>
-      <w:proofErr w:type="spellStart"/>
-      <w:r>
-        <w:rPr>
-          <w:rFonts w:ascii="Arial" w:hAnsi="Arial" w:cs="Arial"/>
-        </w:rPr>
-        <w:t>indice</w:t>
-      </w:r>
-      <w:proofErr w:type="spellEnd"/>
-      <w:r>
-        <w:rPr>
-          <w:rFonts w:ascii="Arial" w:hAnsi="Arial" w:cs="Arial"/>
-        </w:rPr>
-        <w:t xml:space="preserve"> and we sort them in a descending order</w:t>
-      </w:r>
-    </w:p>
-    <w:p>
-      <w:pPr>
-        <w:spacing w:after="0"/>
-        <w:rPr>
-          <w:rFonts w:ascii="Arial" w:hAnsi="Arial" w:cs="Arial"/>
-        </w:rPr>
-      </w:pPr>
-    </w:p>
-    <w:p>
-      <w:pPr>
-        <w:spacing w:after="0"/>
-        <w:rPr>
-          <w:rFonts w:ascii="Arial" w:hAnsi="Arial" w:cs="Arial"/>
-        </w:rPr>
-      </w:pPr>
-      <w:r>
-        <w:rPr>
-          <w:rFonts w:ascii="Arial" w:hAnsi="Arial" w:cs="Arial"/>
-        </w:rPr>
-        <w:t xml:space="preserve">3 </w:t>
-      </w:r>
-      <w:proofErr w:type="gramStart"/>
-      <w:r>
-        <w:rPr>
-          <w:rFonts w:ascii="Arial" w:hAnsi="Arial" w:cs="Arial"/>
-        </w:rPr>
-        <w:t>step</w:t>
-      </w:r>
-      <w:proofErr w:type="gramEnd"/>
-      <w:r>
-        <w:rPr>
-          <w:rFonts w:ascii="Arial" w:hAnsi="Arial" w:cs="Arial"/>
-        </w:rPr>
-        <w:t xml:space="preserve"> </w:t>
+        <w:t>We rank the features by importance – we find their indice and we sort them in a descending order</w:t>
+      </w:r>
+    </w:p>
+    <w:p>
+      <w:pPr>
+        <w:spacing w:after="0"/>
+        <w:rPr>
+          <w:rFonts w:ascii="Arial" w:hAnsi="Arial" w:cs="Arial"/>
+        </w:rPr>
+      </w:pPr>
+    </w:p>
+    <w:p>
+      <w:pPr>
+        <w:spacing w:after="0"/>
+        <w:rPr>
+          <w:rFonts w:ascii="Arial" w:hAnsi="Arial" w:cs="Arial"/>
+        </w:rPr>
+      </w:pPr>
+      <w:r>
+        <w:rPr>
+          <w:rFonts w:ascii="Arial" w:hAnsi="Arial" w:cs="Arial"/>
+        </w:rPr>
+        <w:t xml:space="preserve">3 step </w:t>
       </w:r>
     </w:p>
     <w:p>
@@ -1350,68 +979,30 @@
           <w:rFonts w:ascii="Arial" w:hAnsi="Arial" w:cs="Arial"/>
         </w:rPr>
         <w:lastRenderedPageBreak/>
-        <w:t xml:space="preserve">Now we select the number of features that </w:t>
-      </w:r>
-      <w:proofErr w:type="spellStart"/>
-      <w:proofErr w:type="gramStart"/>
-      <w:r>
-        <w:rPr>
-          <w:rFonts w:ascii="Arial" w:hAnsi="Arial" w:cs="Arial"/>
-        </w:rPr>
-        <w:t>maximixes</w:t>
-      </w:r>
-      <w:proofErr w:type="spellEnd"/>
-      <w:proofErr w:type="gramEnd"/>
-      <w:r>
-        <w:rPr>
-          <w:rFonts w:ascii="Arial" w:hAnsi="Arial" w:cs="Arial"/>
-        </w:rPr>
-        <w:t xml:space="preserve"> the accuracy of our data. We create a loop that add </w:t>
-      </w:r>
-      <w:proofErr w:type="gramStart"/>
-      <w:r>
-        <w:rPr>
-          <w:rFonts w:ascii="Arial" w:hAnsi="Arial" w:cs="Arial"/>
-        </w:rPr>
-        <w:t>a each</w:t>
-      </w:r>
-      <w:proofErr w:type="gramEnd"/>
-      <w:r>
-        <w:rPr>
-          <w:rFonts w:ascii="Arial" w:hAnsi="Arial" w:cs="Arial"/>
-        </w:rPr>
-        <w:t xml:space="preserve"> step a new feature from the most important to the least and iterate over the entire tree</w:t>
-      </w:r>
-    </w:p>
-    <w:p>
-      <w:pPr>
-        <w:spacing w:after="0"/>
-        <w:rPr>
-          <w:rFonts w:ascii="Arial" w:hAnsi="Arial" w:cs="Arial"/>
-        </w:rPr>
-      </w:pPr>
-    </w:p>
-    <w:p>
-      <w:pPr>
-        <w:spacing w:after="0"/>
-        <w:rPr>
-          <w:rFonts w:ascii="Arial" w:hAnsi="Arial" w:cs="Arial"/>
-        </w:rPr>
-      </w:pPr>
-      <w:r>
-        <w:rPr>
-          <w:rFonts w:ascii="Arial" w:hAnsi="Arial" w:cs="Arial"/>
-        </w:rPr>
-        <w:t xml:space="preserve">4 </w:t>
-      </w:r>
-      <w:proofErr w:type="gramStart"/>
-      <w:r>
-        <w:rPr>
-          <w:rFonts w:ascii="Arial" w:hAnsi="Arial" w:cs="Arial"/>
-        </w:rPr>
-        <w:t>step</w:t>
-      </w:r>
-      <w:proofErr w:type="gramEnd"/>
+        <w:t>Now we select the number of features that maximixes the accuracy of our data. We create a loop that add a each step a new feature from the most important to the least and iterate over the entire tree</w:t>
+      </w:r>
+    </w:p>
+    <w:p>
+      <w:pPr>
+        <w:spacing w:after="0"/>
+        <w:rPr>
+          <w:rFonts w:ascii="Arial" w:hAnsi="Arial" w:cs="Arial"/>
+        </w:rPr>
+      </w:pPr>
+    </w:p>
+    <w:p>
+      <w:pPr>
+        <w:spacing w:after="0"/>
+        <w:rPr>
+          <w:rFonts w:ascii="Arial" w:hAnsi="Arial" w:cs="Arial"/>
+        </w:rPr>
+      </w:pPr>
+      <w:r>
+        <w:rPr>
+          <w:rFonts w:ascii="Arial" w:hAnsi="Arial" w:cs="Arial"/>
+        </w:rPr>
+        <w:t>4 step</w:t>
+      </w:r>
     </w:p>
     <w:p>
       <w:pPr>
@@ -1543,9 +1134,8 @@
           <w:bCs/>
           <w:color w:val="FF0000"/>
         </w:rPr>
-        <w:t xml:space="preserve">TO </w:t>
-      </w:r>
-      <w:proofErr w:type="gramStart"/>
+        <w:t xml:space="preserve">TO IMPROVE : </w:t>
+      </w:r>
       <w:r>
         <w:rPr>
           <w:rFonts w:ascii="Arial" w:hAnsi="Arial" w:cs="Arial"/>
@@ -1553,9 +1143,8 @@
           <w:bCs/>
           <w:color w:val="FF0000"/>
         </w:rPr>
-        <w:t>IMPROVE :</w:t>
-      </w:r>
-      <w:proofErr w:type="gramEnd"/>
+        <w:t xml:space="preserve">PARAMETER FOR THE RANDOM FOREST CLASSIFIER </w:t>
+      </w:r>
       <w:r>
         <w:rPr>
           <w:rFonts w:ascii="Arial" w:hAnsi="Arial" w:cs="Arial"/>
@@ -1563,17 +1152,19 @@
           <w:bCs/>
           <w:color w:val="FF0000"/>
         </w:rPr>
-        <w:t xml:space="preserve"> </w:t>
-      </w:r>
-      <w:r>
+        <w:t>+ DO WE CREATE A GRAPH WITH THE MPORTANT GENES ?</w:t>
+      </w:r>
+    </w:p>
+    <w:p>
+      <w:pPr>
+        <w:spacing w:after="0"/>
         <w:rPr>
           <w:rFonts w:ascii="Arial" w:hAnsi="Arial" w:cs="Arial"/>
           <w:b/>
           <w:bCs/>
           <w:color w:val="FF0000"/>
         </w:rPr>
-        <w:t xml:space="preserve">PARAMETER FOR THE RANDOM FOREST CLASSIFIER </w:t>
-      </w:r>
+      </w:pPr>
       <w:r>
         <w:rPr>
           <w:rFonts w:ascii="Arial" w:hAnsi="Arial" w:cs="Arial"/>
@@ -1581,47 +1172,7 @@
           <w:bCs/>
           <w:color w:val="FF0000"/>
         </w:rPr>
-        <w:t>+ DO WE CREATE A GRAPH WITH THE MPORTANT GENES ?</w:t>
-      </w:r>
-    </w:p>
-    <w:p>
-      <w:pPr>
-        <w:spacing w:after="0"/>
-        <w:rPr>
-          <w:rFonts w:ascii="Arial" w:hAnsi="Arial" w:cs="Arial"/>
-          <w:b/>
-          <w:bCs/>
-          <w:color w:val="FF0000"/>
-        </w:rPr>
-      </w:pPr>
-      <w:r>
-        <w:rPr>
-          <w:rFonts w:ascii="Arial" w:hAnsi="Arial" w:cs="Arial"/>
-          <w:b/>
-          <w:bCs/>
-          <w:color w:val="FF0000"/>
-        </w:rPr>
-        <w:t xml:space="preserve">TO </w:t>
-      </w:r>
-      <w:proofErr w:type="gramStart"/>
-      <w:r>
-        <w:rPr>
-          <w:rFonts w:ascii="Arial" w:hAnsi="Arial" w:cs="Arial"/>
-          <w:b/>
-          <w:bCs/>
-          <w:color w:val="FF0000"/>
-        </w:rPr>
-        <w:t>ADD :</w:t>
-      </w:r>
-      <w:proofErr w:type="gramEnd"/>
-      <w:r>
-        <w:rPr>
-          <w:rFonts w:ascii="Arial" w:hAnsi="Arial" w:cs="Arial"/>
-          <w:b/>
-          <w:bCs/>
-          <w:color w:val="FF0000"/>
-        </w:rPr>
-        <w:t xml:space="preserve"> ROC CURVE </w:t>
+        <w:t xml:space="preserve">TO ADD : ROC CURVE </w:t>
       </w:r>
       <w:r>
         <w:rPr>
@@ -1757,29 +1308,7 @@
           <w:sz w:val="32"/>
           <w:szCs w:val="32"/>
         </w:rPr>
-        <w:t xml:space="preserve">Method with </w:t>
-      </w:r>
-      <w:proofErr w:type="spellStart"/>
-      <w:r>
-        <w:rPr>
-          <w:rFonts w:ascii="Arial" w:hAnsi="Arial" w:cs="Arial"/>
-          <w:b/>
-          <w:bCs/>
-          <w:sz w:val="32"/>
-          <w:szCs w:val="32"/>
-        </w:rPr>
-        <w:t>elastinet</w:t>
-      </w:r>
-      <w:proofErr w:type="spellEnd"/>
-      <w:r>
-        <w:rPr>
-          <w:rFonts w:ascii="Arial" w:hAnsi="Arial" w:cs="Arial"/>
-          <w:b/>
-          <w:bCs/>
-          <w:sz w:val="32"/>
-          <w:szCs w:val="32"/>
-        </w:rPr>
-        <w:t xml:space="preserve"> penalty</w:t>
+        <w:t>Method with elastinet penalty</w:t>
       </w:r>
     </w:p>
     <w:p>
@@ -1917,35 +1446,7 @@
         <w:rPr>
           <w:rFonts w:ascii="Arial" w:hAnsi="Arial" w:cs="Arial"/>
         </w:rPr>
-        <w:t>α: Mixing parameter (0≤α≤10 \</w:t>
-      </w:r>
-      <w:proofErr w:type="spellStart"/>
-      <w:r>
-        <w:rPr>
-          <w:rFonts w:ascii="Arial" w:hAnsi="Arial" w:cs="Arial"/>
-        </w:rPr>
-        <w:t>leq</w:t>
-      </w:r>
-      <w:proofErr w:type="spellEnd"/>
-      <w:r>
-        <w:rPr>
-          <w:rFonts w:ascii="Arial" w:hAnsi="Arial" w:cs="Arial"/>
-        </w:rPr>
-        <w:t xml:space="preserve"> \alpha \</w:t>
-      </w:r>
-      <w:proofErr w:type="spellStart"/>
-      <w:r>
-        <w:rPr>
-          <w:rFonts w:ascii="Arial" w:hAnsi="Arial" w:cs="Arial"/>
-        </w:rPr>
-        <w:t>leq</w:t>
-      </w:r>
-      <w:proofErr w:type="spellEnd"/>
-      <w:r>
-        <w:rPr>
-          <w:rFonts w:ascii="Arial" w:hAnsi="Arial" w:cs="Arial"/>
-        </w:rPr>
-        <w:t xml:space="preserve"> 10≤α≤1):</w:t>
+        <w:t>α: Mixing parameter (0≤α≤10 \leq \alpha \leq 10≤α≤1):</w:t>
       </w:r>
     </w:p>
     <w:p>
@@ -2074,7 +1575,6 @@
         </w:rPr>
         <w:t>1</w:t>
       </w:r>
-      <w:proofErr w:type="gramStart"/>
       <w:r>
         <w:rPr>
           <w:rFonts w:ascii="Arial" w:hAnsi="Arial" w:cs="Arial"/>
@@ -2086,64 +1586,29 @@
         <w:rPr>
           <w:rFonts w:ascii="Arial" w:hAnsi="Arial" w:cs="Arial"/>
         </w:rPr>
-        <w:t xml:space="preserve"> :</w:t>
-      </w:r>
-      <w:proofErr w:type="gramEnd"/>
-      <w:r>
-        <w:rPr>
-          <w:rFonts w:ascii="Arial" w:hAnsi="Arial" w:cs="Arial"/>
-        </w:rPr>
-        <w:t xml:space="preserve"> we create a regression model with alpha 0,.1 and the penalty equal to 0.5</w:t>
-      </w:r>
-    </w:p>
-    <w:p>
-      <w:pPr>
-        <w:tabs>
-          <w:tab w:val="left" w:pos="3589"/>
-        </w:tabs>
-        <w:rPr>
-          <w:rFonts w:ascii="Arial" w:hAnsi="Arial" w:cs="Arial"/>
-        </w:rPr>
-      </w:pPr>
-      <w:r>
-        <w:rPr>
-          <w:rFonts w:ascii="Arial" w:hAnsi="Arial" w:cs="Arial"/>
-        </w:rPr>
-        <w:t xml:space="preserve">We need to set a cross validation to find the best alpha and </w:t>
-      </w:r>
-      <w:proofErr w:type="gramStart"/>
-      <w:r>
-        <w:rPr>
-          <w:rFonts w:ascii="Arial" w:hAnsi="Arial" w:cs="Arial"/>
-        </w:rPr>
-        <w:t xml:space="preserve">lambda </w:t>
-      </w:r>
-      <w:r>
-        <w:rPr>
-          <w:rFonts w:ascii="Arial" w:hAnsi="Arial" w:cs="Arial"/>
-        </w:rPr>
-        <w:t xml:space="preserve"> with</w:t>
-      </w:r>
-      <w:proofErr w:type="gramEnd"/>
-      <w:r>
-        <w:rPr>
-          <w:rFonts w:ascii="Arial" w:hAnsi="Arial" w:cs="Arial"/>
-        </w:rPr>
-        <w:t xml:space="preserve"> the grid </w:t>
-      </w:r>
-      <w:proofErr w:type="spellStart"/>
-      <w:r>
-        <w:rPr>
-          <w:rFonts w:ascii="Arial" w:hAnsi="Arial" w:cs="Arial"/>
-        </w:rPr>
-        <w:t>seacrch</w:t>
-      </w:r>
-      <w:proofErr w:type="spellEnd"/>
-      <w:r>
-        <w:rPr>
-          <w:rFonts w:ascii="Arial" w:hAnsi="Arial" w:cs="Arial"/>
-        </w:rPr>
-        <w:t xml:space="preserve"> cv </w:t>
+        <w:t xml:space="preserve"> : we create a regression model with alpha 0,.1 and the penalty equal to 0.5</w:t>
+      </w:r>
+    </w:p>
+    <w:p>
+      <w:pPr>
+        <w:tabs>
+          <w:tab w:val="left" w:pos="3589"/>
+        </w:tabs>
+        <w:rPr>
+          <w:rFonts w:ascii="Arial" w:hAnsi="Arial" w:cs="Arial"/>
+        </w:rPr>
+      </w:pPr>
+      <w:r>
+        <w:rPr>
+          <w:rFonts w:ascii="Arial" w:hAnsi="Arial" w:cs="Arial"/>
+        </w:rPr>
+        <w:t xml:space="preserve">We need to set a cross validation to find the best alpha and lambda </w:t>
+      </w:r>
+      <w:r>
+        <w:rPr>
+          <w:rFonts w:ascii="Arial" w:hAnsi="Arial" w:cs="Arial"/>
+        </w:rPr>
+        <w:t xml:space="preserve"> with the grid seacrch cv </w:t>
       </w:r>
     </w:p>
     <w:p>
@@ -2207,159 +1672,410 @@
         <w:rPr>
           <w:rFonts w:ascii="Arial" w:hAnsi="Arial" w:cs="Arial"/>
         </w:rPr>
-        <w:t xml:space="preserve">Often the genes are correlated between </w:t>
-      </w:r>
-      <w:proofErr w:type="gramStart"/>
-      <w:r>
-        <w:rPr>
-          <w:rFonts w:ascii="Arial" w:hAnsi="Arial" w:cs="Arial"/>
-        </w:rPr>
-        <w:t>each other’s</w:t>
-      </w:r>
-      <w:proofErr w:type="gramEnd"/>
-      <w:r>
-        <w:rPr>
-          <w:rFonts w:ascii="Arial" w:hAnsi="Arial" w:cs="Arial"/>
-        </w:rPr>
-        <w:t xml:space="preserve"> so this is why it is interesting to take that into consideration </w:t>
-      </w:r>
-    </w:p>
-    <w:p>
-      <w:pPr>
-        <w:tabs>
-          <w:tab w:val="left" w:pos="3589"/>
-        </w:tabs>
-        <w:rPr>
-          <w:rFonts w:ascii="Arial" w:hAnsi="Arial" w:cs="Arial"/>
-        </w:rPr>
-      </w:pPr>
-    </w:p>
-    <w:p>
-      <w:pPr>
-        <w:tabs>
-          <w:tab w:val="left" w:pos="3589"/>
-        </w:tabs>
-        <w:rPr>
-          <w:rFonts w:ascii="Arial" w:hAnsi="Arial" w:cs="Arial"/>
-        </w:rPr>
-      </w:pPr>
-    </w:p>
-    <w:p>
-      <w:pPr>
-        <w:tabs>
-          <w:tab w:val="left" w:pos="3589"/>
-        </w:tabs>
-        <w:rPr>
-          <w:rFonts w:ascii="Arial" w:hAnsi="Arial" w:cs="Arial"/>
-        </w:rPr>
-      </w:pPr>
-    </w:p>
-    <w:p>
-      <w:pPr>
-        <w:tabs>
-          <w:tab w:val="left" w:pos="3589"/>
-        </w:tabs>
-        <w:rPr>
-          <w:rFonts w:ascii="Arial" w:hAnsi="Arial" w:cs="Arial"/>
-        </w:rPr>
-      </w:pPr>
-    </w:p>
-    <w:p>
-      <w:pPr>
-        <w:tabs>
-          <w:tab w:val="left" w:pos="3589"/>
-        </w:tabs>
-        <w:rPr>
-          <w:rFonts w:ascii="Arial" w:hAnsi="Arial" w:cs="Arial"/>
-        </w:rPr>
-      </w:pPr>
-    </w:p>
-    <w:p>
-      <w:pPr>
-        <w:tabs>
-          <w:tab w:val="left" w:pos="3589"/>
-        </w:tabs>
-        <w:rPr>
-          <w:rFonts w:ascii="Arial" w:hAnsi="Arial" w:cs="Arial"/>
-        </w:rPr>
-      </w:pPr>
-    </w:p>
-    <w:p>
-      <w:pPr>
-        <w:tabs>
-          <w:tab w:val="left" w:pos="3589"/>
-        </w:tabs>
-        <w:rPr>
-          <w:rFonts w:ascii="Arial" w:hAnsi="Arial" w:cs="Arial"/>
-        </w:rPr>
-      </w:pPr>
-      <w:r>
-        <w:rPr>
-          <w:rFonts w:ascii="Arial" w:hAnsi="Arial" w:cs="Arial"/>
-        </w:rPr>
-        <w:t xml:space="preserve">Method nearest Shrunken </w:t>
-      </w:r>
-      <w:proofErr w:type="gramStart"/>
-      <w:r>
-        <w:rPr>
-          <w:rFonts w:ascii="Arial" w:hAnsi="Arial" w:cs="Arial"/>
-        </w:rPr>
-        <w:t>Centroid :</w:t>
-      </w:r>
-      <w:proofErr w:type="gramEnd"/>
-    </w:p>
-    <w:p>
-      <w:pPr>
-        <w:tabs>
-          <w:tab w:val="left" w:pos="3589"/>
-        </w:tabs>
-        <w:rPr>
-          <w:rFonts w:ascii="Arial" w:hAnsi="Arial" w:cs="Arial"/>
-        </w:rPr>
-      </w:pPr>
-    </w:p>
-    <w:p>
-      <w:pPr>
-        <w:tabs>
-          <w:tab w:val="left" w:pos="3589"/>
-        </w:tabs>
-        <w:rPr>
-          <w:rFonts w:ascii="Arial" w:hAnsi="Arial" w:cs="Arial"/>
-        </w:rPr>
-      </w:pPr>
-      <w:r>
-        <w:rPr>
-          <w:rFonts w:ascii="Arial" w:hAnsi="Arial" w:cs="Arial"/>
-        </w:rPr>
-        <w:t xml:space="preserve">Features are independent – means </w:t>
-      </w:r>
-      <w:proofErr w:type="spellStart"/>
-      <w:r>
-        <w:rPr>
-          <w:rFonts w:ascii="Arial" w:hAnsi="Arial" w:cs="Arial"/>
-        </w:rPr>
-        <w:t>theh</w:t>
-      </w:r>
-      <w:proofErr w:type="spellEnd"/>
-      <w:r>
-        <w:rPr>
-          <w:rFonts w:ascii="Arial" w:hAnsi="Arial" w:cs="Arial"/>
-        </w:rPr>
-        <w:t xml:space="preserve"> covariance matrix is diagonal </w:t>
-      </w:r>
-      <w:proofErr w:type="gramStart"/>
-      <w:r>
-        <w:rPr>
-          <w:rFonts w:ascii="Arial" w:hAnsi="Arial" w:cs="Arial"/>
-        </w:rPr>
-        <w:t>-  we</w:t>
-      </w:r>
-      <w:proofErr w:type="gramEnd"/>
-      <w:r>
-        <w:rPr>
-          <w:rFonts w:ascii="Arial" w:hAnsi="Arial" w:cs="Arial"/>
-        </w:rPr>
-        <w:t xml:space="preserve"> don’t have enough data to prove their dependency</w:t>
+        <w:t xml:space="preserve">Often the genes are correlated between each other’s so this is why it is interesting to take that into consideration </w:t>
+      </w:r>
+    </w:p>
+    <w:p>
+      <w:pPr>
+        <w:tabs>
+          <w:tab w:val="left" w:pos="3589"/>
+        </w:tabs>
+        <w:rPr>
+          <w:rFonts w:ascii="Arial" w:hAnsi="Arial" w:cs="Arial"/>
+        </w:rPr>
+      </w:pPr>
+    </w:p>
+    <w:p>
+      <w:pPr>
+        <w:tabs>
+          <w:tab w:val="left" w:pos="3589"/>
+        </w:tabs>
+        <w:rPr>
+          <w:rFonts w:ascii="Arial" w:hAnsi="Arial" w:cs="Arial"/>
+        </w:rPr>
+      </w:pPr>
+      <w:r>
+        <w:rPr>
+          <w:rFonts w:ascii="Arial" w:hAnsi="Arial" w:cs="Arial"/>
+        </w:rPr>
+        <w:drawing>
+          <wp:inline distT="0" distB="0" distL="0" distR="0" wp14:anchorId="778155E4" wp14:editId="34B499B0">
+            <wp:extent cx="2553056" cy="647790"/>
+            <wp:effectExtent l="0" t="0" r="0" b="0"/>
+            <wp:docPr id="322782879" name="Picture 1" descr="A black background with white text&#10;&#10;Description automatically generated"/>
+            <wp:cNvGraphicFramePr>
+              <a:graphicFrameLocks xmlns:a="http://schemas.openxmlformats.org/drawingml/2006/main" noChangeAspect="1"/>
+            </wp:cNvGraphicFramePr>
+            <a:graphic xmlns:a="http://schemas.openxmlformats.org/drawingml/2006/main">
+              <a:graphicData uri="http://schemas.openxmlformats.org/drawingml/2006/picture">
+                <pic:pic xmlns:pic="http://schemas.openxmlformats.org/drawingml/2006/picture">
+                  <pic:nvPicPr>
+                    <pic:cNvPr id="322782879" name="Picture 1" descr="A black background with white text&#10;&#10;Description automatically generated"/>
+                    <pic:cNvPicPr/>
+                  </pic:nvPicPr>
+                  <pic:blipFill>
+                    <a:blip r:embed="rId13"/>
+                    <a:stretch>
+                      <a:fillRect/>
+                    </a:stretch>
+                  </pic:blipFill>
+                  <pic:spPr>
+                    <a:xfrm>
+                      <a:off x="0" y="0"/>
+                      <a:ext cx="2553056" cy="647790"/>
+                    </a:xfrm>
+                    <a:prstGeom prst="rect">
+                      <a:avLst/>
+                    </a:prstGeom>
+                  </pic:spPr>
+                </pic:pic>
+              </a:graphicData>
+            </a:graphic>
+          </wp:inline>
+        </w:drawing>
+      </w:r>
+    </w:p>
+    <w:p>
+      <w:pPr>
+        <w:tabs>
+          <w:tab w:val="left" w:pos="3589"/>
+        </w:tabs>
+        <w:rPr>
+          <w:rFonts w:ascii="Arial" w:hAnsi="Arial" w:cs="Arial"/>
+        </w:rPr>
+      </w:pPr>
+    </w:p>
+    <w:p>
+      <w:pPr>
+        <w:tabs>
+          <w:tab w:val="left" w:pos="3589"/>
+        </w:tabs>
+        <w:rPr>
+          <w:rFonts w:ascii="Arial" w:hAnsi="Arial" w:cs="Arial"/>
+        </w:rPr>
+      </w:pPr>
+    </w:p>
+    <w:p>
+      <w:pPr>
+        <w:tabs>
+          <w:tab w:val="left" w:pos="3589"/>
+        </w:tabs>
+        <w:rPr>
+          <w:rFonts w:ascii="Arial" w:hAnsi="Arial" w:cs="Arial"/>
+        </w:rPr>
+      </w:pPr>
+    </w:p>
+    <w:p>
+      <w:pPr>
+        <w:tabs>
+          <w:tab w:val="left" w:pos="3589"/>
+        </w:tabs>
+        <w:rPr>
+          <w:rFonts w:ascii="Arial" w:hAnsi="Arial" w:cs="Arial"/>
+        </w:rPr>
+      </w:pPr>
+      <w:r>
+        <w:rPr>
+          <w:rFonts w:ascii="Arial" w:hAnsi="Arial" w:cs="Arial"/>
+        </w:rPr>
+        <w:lastRenderedPageBreak/>
+        <w:drawing>
+          <wp:inline distT="0" distB="0" distL="0" distR="0" wp14:anchorId="17BD8878" wp14:editId="0C0858AE">
+            <wp:extent cx="3020992" cy="2461657"/>
+            <wp:effectExtent l="0" t="0" r="8255" b="0"/>
+            <wp:docPr id="1698078922" name="Picture 1" descr="A graph with lines and dots&#10;&#10;Description automatically generated"/>
+            <wp:cNvGraphicFramePr>
+              <a:graphicFrameLocks xmlns:a="http://schemas.openxmlformats.org/drawingml/2006/main" noChangeAspect="1"/>
+            </wp:cNvGraphicFramePr>
+            <a:graphic xmlns:a="http://schemas.openxmlformats.org/drawingml/2006/main">
+              <a:graphicData uri="http://schemas.openxmlformats.org/drawingml/2006/picture">
+                <pic:pic xmlns:pic="http://schemas.openxmlformats.org/drawingml/2006/picture">
+                  <pic:nvPicPr>
+                    <pic:cNvPr id="1698078922" name="Picture 1" descr="A graph with lines and dots&#10;&#10;Description automatically generated"/>
+                    <pic:cNvPicPr/>
+                  </pic:nvPicPr>
+                  <pic:blipFill>
+                    <a:blip r:embed="rId14"/>
+                    <a:stretch>
+                      <a:fillRect/>
+                    </a:stretch>
+                  </pic:blipFill>
+                  <pic:spPr>
+                    <a:xfrm>
+                      <a:off x="0" y="0"/>
+                      <a:ext cx="3026342" cy="2466017"/>
+                    </a:xfrm>
+                    <a:prstGeom prst="rect">
+                      <a:avLst/>
+                    </a:prstGeom>
+                  </pic:spPr>
+                </pic:pic>
+              </a:graphicData>
+            </a:graphic>
+          </wp:inline>
+        </w:drawing>
+      </w:r>
+    </w:p>
+    <w:p>
+      <w:pPr>
+        <w:tabs>
+          <w:tab w:val="left" w:pos="3589"/>
+        </w:tabs>
+        <w:rPr>
+          <w:rFonts w:ascii="Arial" w:hAnsi="Arial" w:cs="Arial"/>
+          <w:b/>
+          <w:bCs/>
+          <w:sz w:val="28"/>
+          <w:szCs w:val="28"/>
+        </w:rPr>
+      </w:pPr>
+    </w:p>
+    <w:p>
+      <w:pPr>
+        <w:tabs>
+          <w:tab w:val="left" w:pos="3589"/>
+        </w:tabs>
+        <w:rPr>
+          <w:rFonts w:ascii="Arial" w:hAnsi="Arial" w:cs="Arial"/>
+          <w:b/>
+          <w:bCs/>
+          <w:sz w:val="28"/>
+          <w:szCs w:val="28"/>
+        </w:rPr>
+      </w:pPr>
+      <w:r>
+        <w:rPr>
+          <w:rFonts w:ascii="Arial" w:hAnsi="Arial" w:cs="Arial"/>
+          <w:b/>
+          <w:bCs/>
+          <w:sz w:val="28"/>
+          <w:szCs w:val="28"/>
+        </w:rPr>
+        <w:drawing>
+          <wp:inline distT="0" distB="0" distL="0" distR="0" wp14:anchorId="3CD39315" wp14:editId="78540366">
+            <wp:extent cx="1516284" cy="764678"/>
+            <wp:effectExtent l="0" t="0" r="8255" b="0"/>
+            <wp:docPr id="981441969" name="Picture 1" descr="A black screen with white text&#10;&#10;Description automatically generated"/>
+            <wp:cNvGraphicFramePr>
+              <a:graphicFrameLocks xmlns:a="http://schemas.openxmlformats.org/drawingml/2006/main" noChangeAspect="1"/>
+            </wp:cNvGraphicFramePr>
+            <a:graphic xmlns:a="http://schemas.openxmlformats.org/drawingml/2006/main">
+              <a:graphicData uri="http://schemas.openxmlformats.org/drawingml/2006/picture">
+                <pic:pic xmlns:pic="http://schemas.openxmlformats.org/drawingml/2006/picture">
+                  <pic:nvPicPr>
+                    <pic:cNvPr id="981441969" name="Picture 1" descr="A black screen with white text&#10;&#10;Description automatically generated"/>
+                    <pic:cNvPicPr/>
+                  </pic:nvPicPr>
+                  <pic:blipFill>
+                    <a:blip r:embed="rId15"/>
+                    <a:stretch>
+                      <a:fillRect/>
+                    </a:stretch>
+                  </pic:blipFill>
+                  <pic:spPr>
+                    <a:xfrm>
+                      <a:off x="0" y="0"/>
+                      <a:ext cx="1519947" cy="766525"/>
+                    </a:xfrm>
+                    <a:prstGeom prst="rect">
+                      <a:avLst/>
+                    </a:prstGeom>
+                  </pic:spPr>
+                </pic:pic>
+              </a:graphicData>
+            </a:graphic>
+          </wp:inline>
+        </w:drawing>
+      </w:r>
+    </w:p>
+    <w:p>
+      <w:pPr>
+        <w:tabs>
+          <w:tab w:val="left" w:pos="3589"/>
+        </w:tabs>
+        <w:rPr>
+          <w:rFonts w:ascii="Arial" w:hAnsi="Arial" w:cs="Arial"/>
+          <w:b/>
+          <w:bCs/>
+          <w:sz w:val="28"/>
+          <w:szCs w:val="28"/>
+        </w:rPr>
+      </w:pPr>
+      <w:r>
+        <w:rPr>
+          <w:rFonts w:ascii="Arial" w:hAnsi="Arial" w:cs="Arial"/>
+          <w:b/>
+          <w:bCs/>
+          <w:sz w:val="28"/>
+          <w:szCs w:val="28"/>
+        </w:rPr>
+        <w:drawing>
+          <wp:inline distT="0" distB="0" distL="0" distR="0" wp14:anchorId="48C17F47" wp14:editId="7FA306E2">
+            <wp:extent cx="2772137" cy="256002"/>
+            <wp:effectExtent l="0" t="0" r="0" b="0"/>
+            <wp:docPr id="349886777" name="Picture 1"/>
+            <wp:cNvGraphicFramePr>
+              <a:graphicFrameLocks xmlns:a="http://schemas.openxmlformats.org/drawingml/2006/main" noChangeAspect="1"/>
+            </wp:cNvGraphicFramePr>
+            <a:graphic xmlns:a="http://schemas.openxmlformats.org/drawingml/2006/main">
+              <a:graphicData uri="http://schemas.openxmlformats.org/drawingml/2006/picture">
+                <pic:pic xmlns:pic="http://schemas.openxmlformats.org/drawingml/2006/picture">
+                  <pic:nvPicPr>
+                    <pic:cNvPr id="349886777" name=""/>
+                    <pic:cNvPicPr/>
+                  </pic:nvPicPr>
+                  <pic:blipFill>
+                    <a:blip r:embed="rId16"/>
+                    <a:stretch>
+                      <a:fillRect/>
+                    </a:stretch>
+                  </pic:blipFill>
+                  <pic:spPr>
+                    <a:xfrm>
+                      <a:off x="0" y="0"/>
+                      <a:ext cx="2777456" cy="256493"/>
+                    </a:xfrm>
+                    <a:prstGeom prst="rect">
+                      <a:avLst/>
+                    </a:prstGeom>
+                  </pic:spPr>
+                </pic:pic>
+              </a:graphicData>
+            </a:graphic>
+          </wp:inline>
+        </w:drawing>
+      </w:r>
+    </w:p>
+    <w:p>
+      <w:pPr>
+        <w:tabs>
+          <w:tab w:val="left" w:pos="3589"/>
+        </w:tabs>
+        <w:rPr>
+          <w:rFonts w:ascii="Arial" w:hAnsi="Arial" w:cs="Arial"/>
+          <w:b/>
+          <w:bCs/>
+          <w:sz w:val="28"/>
+          <w:szCs w:val="28"/>
+        </w:rPr>
+      </w:pPr>
+      <w:r>
+        <w:rPr>
+          <w:rFonts w:ascii="Arial" w:hAnsi="Arial" w:cs="Arial"/>
+          <w:b/>
+          <w:bCs/>
+          <w:sz w:val="28"/>
+          <w:szCs w:val="28"/>
+        </w:rPr>
+        <w:t>AVEC LE GRAPH</w:t>
+      </w:r>
+    </w:p>
+    <w:p>
+      <w:pPr>
+        <w:tabs>
+          <w:tab w:val="left" w:pos="3589"/>
+        </w:tabs>
+        <w:rPr>
+          <w:rFonts w:ascii="Arial" w:hAnsi="Arial" w:cs="Arial"/>
+          <w:b/>
+          <w:bCs/>
+          <w:sz w:val="28"/>
+          <w:szCs w:val="28"/>
+        </w:rPr>
+      </w:pPr>
+      <w:r>
+        <w:rPr>
+          <w:rFonts w:ascii="Arial" w:hAnsi="Arial" w:cs="Arial"/>
+          <w:b/>
+          <w:bCs/>
+          <w:sz w:val="28"/>
+          <w:szCs w:val="28"/>
+        </w:rPr>
+        <w:drawing>
+          <wp:inline distT="0" distB="0" distL="0" distR="0" wp14:anchorId="44DDB40F" wp14:editId="0C70DE6A">
+            <wp:extent cx="3305468" cy="1238491"/>
+            <wp:effectExtent l="0" t="0" r="0" b="0"/>
+            <wp:docPr id="1557622431" name="Picture 1" descr="A computer screen with white text&#10;&#10;Description automatically generated"/>
+            <wp:cNvGraphicFramePr>
+              <a:graphicFrameLocks xmlns:a="http://schemas.openxmlformats.org/drawingml/2006/main" noChangeAspect="1"/>
+            </wp:cNvGraphicFramePr>
+            <a:graphic xmlns:a="http://schemas.openxmlformats.org/drawingml/2006/main">
+              <a:graphicData uri="http://schemas.openxmlformats.org/drawingml/2006/picture">
+                <pic:pic xmlns:pic="http://schemas.openxmlformats.org/drawingml/2006/picture">
+                  <pic:nvPicPr>
+                    <pic:cNvPr id="1557622431" name="Picture 1" descr="A computer screen with white text&#10;&#10;Description automatically generated"/>
+                    <pic:cNvPicPr/>
+                  </pic:nvPicPr>
+                  <pic:blipFill>
+                    <a:blip r:embed="rId17"/>
+                    <a:stretch>
+                      <a:fillRect/>
+                    </a:stretch>
+                  </pic:blipFill>
+                  <pic:spPr>
+                    <a:xfrm>
+                      <a:off x="0" y="0"/>
+                      <a:ext cx="3318655" cy="1243432"/>
+                    </a:xfrm>
+                    <a:prstGeom prst="rect">
+                      <a:avLst/>
+                    </a:prstGeom>
+                  </pic:spPr>
+                </pic:pic>
+              </a:graphicData>
+            </a:graphic>
+          </wp:inline>
+        </w:drawing>
+      </w:r>
+    </w:p>
+    <w:p>
+      <w:pPr>
+        <w:tabs>
+          <w:tab w:val="left" w:pos="3589"/>
+        </w:tabs>
+        <w:rPr>
+          <w:rFonts w:ascii="Arial" w:hAnsi="Arial" w:cs="Arial"/>
+          <w:b/>
+          <w:bCs/>
+          <w:sz w:val="28"/>
+          <w:szCs w:val="28"/>
+        </w:rPr>
+      </w:pPr>
+      <w:r>
+        <w:rPr>
+          <w:rFonts w:ascii="Arial" w:hAnsi="Arial" w:cs="Arial"/>
+          <w:b/>
+          <w:bCs/>
+          <w:sz w:val="28"/>
+          <w:szCs w:val="28"/>
+        </w:rPr>
+        <w:t>Method nearest Shrunken Centroid :</w:t>
+      </w:r>
+    </w:p>
+    <w:p>
+      <w:pPr>
+        <w:tabs>
+          <w:tab w:val="left" w:pos="3589"/>
+        </w:tabs>
+        <w:rPr>
+          <w:rFonts w:ascii="Arial" w:hAnsi="Arial" w:cs="Arial"/>
+        </w:rPr>
+      </w:pPr>
+    </w:p>
+    <w:p>
+      <w:pPr>
+        <w:tabs>
+          <w:tab w:val="left" w:pos="3589"/>
+        </w:tabs>
+        <w:rPr>
+          <w:rFonts w:ascii="Arial" w:hAnsi="Arial" w:cs="Arial"/>
+        </w:rPr>
+      </w:pPr>
+      <w:r>
+        <w:rPr>
+          <w:rFonts w:ascii="Arial" w:hAnsi="Arial" w:cs="Arial"/>
+        </w:rPr>
+        <w:t>Features are independent – means theh covariance matrix is diagonal -  we don’t have enough data to prove their dependency</w:t>
       </w:r>
     </w:p>
     <w:p>
@@ -2401,32 +2117,24 @@
         <w:rPr>
           <w:rFonts w:ascii="Arial" w:hAnsi="Arial" w:cs="Arial"/>
         </w:rPr>
+        <w:t>Diagonal covariance LDA rule :</w:t>
+      </w:r>
+    </w:p>
+    <w:p>
+      <w:pPr>
+        <w:tabs>
+          <w:tab w:val="left" w:pos="3589"/>
+        </w:tabs>
+        <w:rPr>
+          <w:rFonts w:ascii="Arial" w:hAnsi="Arial" w:cs="Arial"/>
+        </w:rPr>
+      </w:pPr>
+      <w:r>
+        <w:rPr>
+          <w:rFonts w:ascii="Arial" w:hAnsi="Arial" w:cs="Arial"/>
+          <w:noProof/>
+        </w:rPr>
         <w:lastRenderedPageBreak/>
-        <w:t xml:space="preserve">Diagonal covariance LDA </w:t>
-      </w:r>
-      <w:proofErr w:type="gramStart"/>
-      <w:r>
-        <w:rPr>
-          <w:rFonts w:ascii="Arial" w:hAnsi="Arial" w:cs="Arial"/>
-        </w:rPr>
-        <w:t>rule :</w:t>
-      </w:r>
-      <w:proofErr w:type="gramEnd"/>
-    </w:p>
-    <w:p>
-      <w:pPr>
-        <w:tabs>
-          <w:tab w:val="left" w:pos="3589"/>
-        </w:tabs>
-        <w:rPr>
-          <w:rFonts w:ascii="Arial" w:hAnsi="Arial" w:cs="Arial"/>
-        </w:rPr>
-      </w:pPr>
-      <w:r>
-        <w:rPr>
-          <w:rFonts w:ascii="Arial" w:hAnsi="Arial" w:cs="Arial"/>
-          <w:noProof/>
-        </w:rPr>
         <w:drawing>
           <wp:inline distT="0" distB="0" distL="0" distR="0" wp14:anchorId="7F86F3FF" wp14:editId="3578D0BF">
             <wp:extent cx="3066757" cy="547848"/>
@@ -2443,7 +2151,7 @@
                     <pic:cNvPicPr/>
                   </pic:nvPicPr>
                   <pic:blipFill>
-                    <a:blip r:embed="rId13"/>
+                    <a:blip r:embed="rId18"/>
                     <a:stretch>
                       <a:fillRect/>
                     </a:stretch>
@@ -2477,16 +2185,8 @@
         <w:rPr>
           <w:rFonts w:ascii="Arial" w:hAnsi="Arial" w:cs="Arial"/>
         </w:rPr>
-        <w:t xml:space="preserve">Classification </w:t>
-      </w:r>
-      <w:proofErr w:type="gramStart"/>
-      <w:r>
-        <w:rPr>
-          <w:rFonts w:ascii="Arial" w:hAnsi="Arial" w:cs="Arial"/>
-        </w:rPr>
-        <w:t>rule :</w:t>
-      </w:r>
-      <w:proofErr w:type="gramEnd"/>
+        <w:t>Classification rule :</w:t>
+      </w:r>
       <w:r>
         <w:rPr>
           <w:rFonts w:ascii="Arial" w:hAnsi="Arial" w:cs="Arial"/>
@@ -2514,7 +2214,7 @@
                     <pic:cNvPicPr/>
                   </pic:nvPicPr>
                   <pic:blipFill>
-                    <a:blip r:embed="rId14"/>
+                    <a:blip r:embed="rId19"/>
                     <a:stretch>
                       <a:fillRect/>
                     </a:stretch>
@@ -2550,19 +2250,11 @@
         </w:rPr>
         <w:t xml:space="preserve">We call the procedure nearest shrunken centroids (NSC). The shrinkage procedure is defined as follows. </w:t>
       </w:r>
-      <w:proofErr w:type="gramStart"/>
-      <w:r>
-        <w:rPr>
-          <w:rFonts w:ascii="Arial" w:hAnsi="Arial" w:cs="Arial"/>
-        </w:rPr>
-        <w:t>--  to</w:t>
-      </w:r>
-      <w:proofErr w:type="gramEnd"/>
-      <w:r>
-        <w:rPr>
-          <w:rFonts w:ascii="Arial" w:hAnsi="Arial" w:cs="Arial"/>
-        </w:rPr>
-        <w:t xml:space="preserve"> shrink the coefficient to 0.</w:t>
+      <w:r>
+        <w:rPr>
+          <w:rFonts w:ascii="Arial" w:hAnsi="Arial" w:cs="Arial"/>
+        </w:rPr>
+        <w:t>--  to shrink the coefficient to 0.</w:t>
       </w:r>
     </w:p>
     <w:p>
@@ -2615,7 +2307,7 @@
                     <pic:cNvPicPr/>
                   </pic:nvPicPr>
                   <pic:blipFill>
-                    <a:blip r:embed="rId15"/>
+                    <a:blip r:embed="rId20"/>
                     <a:stretch>
                       <a:fillRect/>
                     </a:stretch>
@@ -2655,21 +2347,7 @@
         <w:rPr>
           <w:rFonts w:ascii="Arial" w:hAnsi="Arial" w:cs="Arial"/>
         </w:rPr>
-        <w:t xml:space="preserve">it is </w:t>
-      </w:r>
-      <w:proofErr w:type="gramStart"/>
-      <w:r>
-        <w:rPr>
-          <w:rFonts w:ascii="Arial" w:hAnsi="Arial" w:cs="Arial"/>
-        </w:rPr>
-        <w:t>a smoother</w:t>
-      </w:r>
-      <w:proofErr w:type="gramEnd"/>
-      <w:r>
-        <w:rPr>
-          <w:rFonts w:ascii="Arial" w:hAnsi="Arial" w:cs="Arial"/>
-        </w:rPr>
-        <w:t xml:space="preserve"> operation and typically works better.</w:t>
+        <w:t>it is a smoother operation and typically works better.</w:t>
       </w:r>
     </w:p>
     <w:p>
@@ -2731,7 +2409,7 @@
                     <pic:cNvPicPr/>
                   </pic:nvPicPr>
                   <pic:blipFill>
-                    <a:blip r:embed="rId16"/>
+                    <a:blip r:embed="rId21"/>
                     <a:stretch>
                       <a:fillRect/>
                     </a:stretch>
@@ -2811,7 +2489,7 @@
                     <pic:cNvPicPr/>
                   </pic:nvPicPr>
                   <pic:blipFill>
-                    <a:blip r:embed="rId17"/>
+                    <a:blip r:embed="rId22"/>
                     <a:stretch>
                       <a:fillRect/>
                     </a:stretch>
@@ -2845,21 +2523,7 @@
         <w:rPr>
           <w:rFonts w:ascii="Arial" w:hAnsi="Arial" w:cs="Arial"/>
         </w:rPr>
-        <w:t xml:space="preserve">Delta </w:t>
-      </w:r>
-      <w:proofErr w:type="gramStart"/>
-      <w:r>
-        <w:rPr>
-          <w:rFonts w:ascii="Arial" w:hAnsi="Arial" w:cs="Arial"/>
-        </w:rPr>
-        <w:t>need</w:t>
-      </w:r>
-      <w:proofErr w:type="gramEnd"/>
-      <w:r>
-        <w:rPr>
-          <w:rFonts w:ascii="Arial" w:hAnsi="Arial" w:cs="Arial"/>
-        </w:rPr>
-        <w:t xml:space="preserve"> to be determined </w:t>
+        <w:t xml:space="preserve">Delta need to be determined </w:t>
       </w:r>
     </w:p>
     <w:sectPr>

</xml_diff>